<commit_message>
fix bug PlayActivity and add Shop
</commit_message>
<xml_diff>
--- a/REPORT.docx
+++ b/REPORT.docx
@@ -578,6 +578,7 @@
           <w:b/>
           <w:bCs/>
           <w:noProof/>
+          <w:sz w:val="26"/>
         </w:rPr>
       </w:sdtEndPr>
       <w:sdtContent>
@@ -3135,13 +3136,11 @@
         <w:spacing w:line="360" w:lineRule="auto"/>
         <w:jc w:val="both"/>
         <w:rPr>
-          <w:sz w:val="26"/>
-          <w:szCs w:val="26"/>
-        </w:rPr>
-      </w:pPr>
-      <w:r>
-        <w:rPr>
-          <w:sz w:val="26"/>
+          <w:szCs w:val="26"/>
+        </w:rPr>
+      </w:pPr>
+      <w:r>
+        <w:rPr>
           <w:szCs w:val="26"/>
         </w:rPr>
         <w:t>In the fast growing field of software engineering and development, video game development is unique yet similar to other software endeavors. It is unique in that it combines the work of teams covering multiple disciplines (art, music, acting, programming, etc.), and that engaging game play is sought after through the use of prototypes and iterations.</w:t>
@@ -3152,48 +3151,41 @@
         <w:spacing w:line="360" w:lineRule="auto"/>
         <w:jc w:val="both"/>
         <w:rPr>
-          <w:sz w:val="26"/>
-          <w:szCs w:val="26"/>
-        </w:rPr>
-      </w:pPr>
-      <w:r>
-        <w:rPr>
-          <w:sz w:val="26"/>
+          <w:szCs w:val="26"/>
+        </w:rPr>
+      </w:pPr>
+      <w:r>
+        <w:rPr>
           <w:szCs w:val="26"/>
         </w:rPr>
         <w:t>We are working with 2048 game as our game project for the “Data Structure and Algorithms” subject is a four - credit course and as part of our degree</w:t>
       </w:r>
       <w:r>
         <w:rPr>
-          <w:sz w:val="26"/>
           <w:szCs w:val="26"/>
         </w:rPr>
         <w:t>. W</w:t>
       </w:r>
       <w:r>
         <w:rPr>
-          <w:sz w:val="26"/>
           <w:szCs w:val="26"/>
         </w:rPr>
         <w:t>e choose this type of work for doing better with development cycle, development period, graphics</w:t>
       </w:r>
       <w:r>
         <w:rPr>
-          <w:sz w:val="26"/>
           <w:szCs w:val="26"/>
         </w:rPr>
         <w:t>. We have chance</w:t>
       </w:r>
       <w:r>
         <w:rPr>
-          <w:sz w:val="26"/>
           <w:szCs w:val="26"/>
         </w:rPr>
         <w:t xml:space="preserve"> </w:t>
       </w:r>
       <w:r>
         <w:rPr>
-          <w:sz w:val="26"/>
           <w:szCs w:val="26"/>
         </w:rPr>
         <w:t>to improve java skills and practice theory we have learn on class (</w:t>
@@ -3202,14 +3194,12 @@
         <w:rPr>
           <w:b/>
           <w:i/>
-          <w:sz w:val="26"/>
           <w:szCs w:val="26"/>
         </w:rPr>
         <w:t>object oriented programming, singleton, stack</w:t>
       </w:r>
       <w:r>
         <w:rPr>
-          <w:sz w:val="26"/>
           <w:szCs w:val="26"/>
         </w:rPr>
         <w:t>…)</w:t>
@@ -3220,13 +3210,11 @@
         <w:spacing w:line="360" w:lineRule="auto"/>
         <w:jc w:val="both"/>
         <w:rPr>
-          <w:sz w:val="26"/>
-          <w:szCs w:val="26"/>
-        </w:rPr>
-      </w:pPr>
-      <w:r>
-        <w:rPr>
-          <w:sz w:val="26"/>
+          <w:szCs w:val="26"/>
+        </w:rPr>
+      </w:pPr>
+      <w:r>
+        <w:rPr>
           <w:szCs w:val="26"/>
         </w:rPr>
         <w:t>In a game project, the product is a game. And after almost two months working on it, we all come to the point:</w:t>
@@ -3238,14 +3226,12 @@
         <w:jc w:val="center"/>
         <w:rPr>
           <w:b/>
-          <w:sz w:val="26"/>
           <w:szCs w:val="26"/>
         </w:rPr>
       </w:pPr>
       <w:r>
         <w:rPr>
           <w:b/>
-          <w:sz w:val="26"/>
           <w:szCs w:val="26"/>
         </w:rPr>
         <w:t>A game is much more than just its software.</w:t>
@@ -3257,13 +3243,11 @@
         <w:jc w:val="both"/>
         <w:rPr>
           <w:i/>
-          <w:sz w:val="26"/>
-          <w:szCs w:val="26"/>
-        </w:rPr>
-      </w:pPr>
-      <w:r>
-        <w:rPr>
-          <w:sz w:val="26"/>
+          <w:szCs w:val="26"/>
+        </w:rPr>
+      </w:pPr>
+      <w:r>
+        <w:rPr>
           <w:szCs w:val="26"/>
         </w:rPr>
         <w:t xml:space="preserve">It has to provide content to become enjoyable. Just like a web server: </w:t>
@@ -3271,7 +3255,6 @@
       <w:r>
         <w:rPr>
           <w:i/>
-          <w:sz w:val="26"/>
           <w:szCs w:val="26"/>
         </w:rPr>
         <w:t>Without content the server is useless, and the quality cannot be measured.</w:t>
@@ -3282,13 +3265,11 @@
         <w:spacing w:line="360" w:lineRule="auto"/>
         <w:jc w:val="both"/>
         <w:rPr>
-          <w:sz w:val="26"/>
-          <w:szCs w:val="26"/>
-        </w:rPr>
-      </w:pPr>
-      <w:r>
-        <w:rPr>
-          <w:sz w:val="26"/>
+          <w:szCs w:val="26"/>
+        </w:rPr>
+      </w:pPr>
+      <w:r>
+        <w:rPr>
           <w:szCs w:val="26"/>
         </w:rPr>
         <w:t>During the time working on the project, our team realize that the software part of the game is not the only one, and it must be considered in connection to all other parts: the environment of the game, the story, game plays, the artwork, and so on.</w:t>
@@ -3299,7 +3280,6 @@
         <w:spacing w:line="360" w:lineRule="auto"/>
         <w:jc w:val="both"/>
         <w:rPr>
-          <w:sz w:val="26"/>
           <w:szCs w:val="26"/>
         </w:rPr>
       </w:pPr>
@@ -3324,13 +3304,11 @@
         <w:spacing w:before="240" w:line="360" w:lineRule="auto"/>
         <w:jc w:val="both"/>
         <w:rPr>
-          <w:sz w:val="26"/>
-          <w:szCs w:val="26"/>
-        </w:rPr>
-      </w:pPr>
-      <w:r>
-        <w:rPr>
-          <w:sz w:val="26"/>
+          <w:szCs w:val="26"/>
+        </w:rPr>
+      </w:pPr>
+      <w:r>
+        <w:rPr>
           <w:szCs w:val="26"/>
         </w:rPr>
         <w:t xml:space="preserve">There are such similar games as 2048 in CH play and the web games. </w:t>
@@ -3341,13 +3319,11 @@
         <w:spacing w:line="360" w:lineRule="auto"/>
         <w:jc w:val="both"/>
         <w:rPr>
-          <w:sz w:val="26"/>
-          <w:szCs w:val="26"/>
-        </w:rPr>
-      </w:pPr>
-      <w:r>
-        <w:rPr>
-          <w:sz w:val="26"/>
+          <w:szCs w:val="26"/>
+        </w:rPr>
+      </w:pPr>
+      <w:r>
+        <w:rPr>
           <w:szCs w:val="26"/>
         </w:rPr>
         <w:t xml:space="preserve">However, they runs almost the same operation: players start playing game to achieve the highest scores, which may cause boredom for players thereafter. </w:t>
@@ -3358,13 +3334,11 @@
         <w:spacing w:line="360" w:lineRule="auto"/>
         <w:jc w:val="both"/>
         <w:rPr>
-          <w:sz w:val="26"/>
-          <w:szCs w:val="26"/>
-        </w:rPr>
-      </w:pPr>
-      <w:r>
-        <w:rPr>
-          <w:sz w:val="26"/>
+          <w:szCs w:val="26"/>
+        </w:rPr>
+      </w:pPr>
+      <w:r>
+        <w:rPr>
           <w:szCs w:val="26"/>
         </w:rPr>
         <w:t xml:space="preserve">Recognizing that problem, our team has remade the game 2048 with a fresher, up-to-date interface, adding more features such as saving scores by logging in Facebook, stores to buy more features, personal profile attaching with avatar bought from stores. </w:t>
@@ -3375,13 +3349,11 @@
         <w:spacing w:line="360" w:lineRule="auto"/>
         <w:jc w:val="both"/>
         <w:rPr>
-          <w:sz w:val="26"/>
-          <w:szCs w:val="26"/>
-        </w:rPr>
-      </w:pPr>
-      <w:r>
-        <w:rPr>
-          <w:sz w:val="26"/>
+          <w:szCs w:val="26"/>
+        </w:rPr>
+      </w:pPr>
+      <w:r>
+        <w:rPr>
           <w:szCs w:val="26"/>
         </w:rPr>
         <w:t>To put it in a nutshell, with an aim to create a more appealing game to users so that we can earn the user loyalty, we create our game 2048</w:t>
@@ -3405,13 +3377,11 @@
       <w:pPr>
         <w:spacing w:before="240" w:line="360" w:lineRule="auto"/>
         <w:rPr>
-          <w:sz w:val="26"/>
-          <w:szCs w:val="26"/>
-        </w:rPr>
-      </w:pPr>
-      <w:r>
-        <w:rPr>
-          <w:sz w:val="26"/>
+          <w:szCs w:val="26"/>
+        </w:rPr>
+      </w:pPr>
+      <w:r>
+        <w:rPr>
           <w:szCs w:val="26"/>
         </w:rPr>
         <w:t xml:space="preserve">As mentioned that we will add more features to our 2048 game to make the User get more excited while enjoying the game. </w:t>
@@ -3421,13 +3391,11 @@
       <w:pPr>
         <w:spacing w:line="360" w:lineRule="auto"/>
         <w:rPr>
-          <w:sz w:val="26"/>
-          <w:szCs w:val="26"/>
-        </w:rPr>
-      </w:pPr>
-      <w:r>
-        <w:rPr>
-          <w:sz w:val="26"/>
+          <w:szCs w:val="26"/>
+        </w:rPr>
+      </w:pPr>
+      <w:r>
+        <w:rPr>
           <w:szCs w:val="26"/>
         </w:rPr>
         <w:t>So firstly we have the basic rule is to slide numbered tiles (2, 4, 8, 16, 32, 64, 128, 256, 512, 1024, 2048, 4096,..) on a grid to combine them to create a tile with the number 2048; however, you can keep playing the game, creating tiles with larger numbers.</w:t>
@@ -3437,13 +3405,11 @@
       <w:pPr>
         <w:spacing w:line="360" w:lineRule="auto"/>
         <w:rPr>
-          <w:sz w:val="26"/>
-          <w:szCs w:val="26"/>
-        </w:rPr>
-      </w:pPr>
-      <w:r>
-        <w:rPr>
-          <w:sz w:val="26"/>
+          <w:szCs w:val="26"/>
+        </w:rPr>
+      </w:pPr>
+      <w:r>
+        <w:rPr>
           <w:szCs w:val="26"/>
         </w:rPr>
         <w:t>Then, we add some features to the game:</w:t>
@@ -3458,13 +3424,11 @@
         </w:numPr>
         <w:spacing w:line="360" w:lineRule="auto"/>
         <w:rPr>
-          <w:sz w:val="26"/>
-          <w:szCs w:val="26"/>
-        </w:rPr>
-      </w:pPr>
-      <w:r>
-        <w:rPr>
-          <w:sz w:val="26"/>
+          <w:szCs w:val="26"/>
+        </w:rPr>
+      </w:pPr>
+      <w:r>
+        <w:rPr>
           <w:szCs w:val="26"/>
         </w:rPr>
         <w:t>Login Facebook to save your score.</w:t>
@@ -3479,13 +3443,11 @@
         </w:numPr>
         <w:spacing w:line="360" w:lineRule="auto"/>
         <w:rPr>
-          <w:sz w:val="26"/>
-          <w:szCs w:val="26"/>
-        </w:rPr>
-      </w:pPr>
-      <w:r>
-        <w:rPr>
-          <w:sz w:val="26"/>
+          <w:szCs w:val="26"/>
+        </w:rPr>
+      </w:pPr>
+      <w:r>
+        <w:rPr>
           <w:szCs w:val="26"/>
         </w:rPr>
         <w:t xml:space="preserve">Go shopping with the store: </w:t>
@@ -3500,13 +3462,11 @@
         </w:numPr>
         <w:spacing w:line="360" w:lineRule="auto"/>
         <w:rPr>
-          <w:sz w:val="26"/>
-          <w:szCs w:val="26"/>
-        </w:rPr>
-      </w:pPr>
-      <w:r>
-        <w:rPr>
-          <w:sz w:val="26"/>
+          <w:szCs w:val="26"/>
+        </w:rPr>
+      </w:pPr>
+      <w:r>
+        <w:rPr>
           <w:szCs w:val="26"/>
         </w:rPr>
         <w:t>Buy more “Undo” and “Hammer” with the score you get.</w:t>
@@ -3521,13 +3481,11 @@
         </w:numPr>
         <w:spacing w:line="360" w:lineRule="auto"/>
         <w:rPr>
-          <w:sz w:val="26"/>
-          <w:szCs w:val="26"/>
-        </w:rPr>
-      </w:pPr>
-      <w:r>
-        <w:rPr>
-          <w:sz w:val="26"/>
+          <w:szCs w:val="26"/>
+        </w:rPr>
+      </w:pPr>
+      <w:r>
+        <w:rPr>
           <w:szCs w:val="26"/>
         </w:rPr>
         <w:t>Buy more “Avatar” for your profile</w:t>
@@ -3542,20 +3500,17 @@
         </w:numPr>
         <w:spacing w:line="360" w:lineRule="auto"/>
         <w:rPr>
-          <w:sz w:val="26"/>
-          <w:szCs w:val="26"/>
-        </w:rPr>
-      </w:pPr>
-      <w:r>
-        <w:rPr>
-          <w:sz w:val="26"/>
+          <w:szCs w:val="26"/>
+        </w:rPr>
+      </w:pPr>
+      <w:r>
+        <w:rPr>
           <w:szCs w:val="26"/>
         </w:rPr>
         <w:t>Add more sounds and animation to make the game more attractive.</w:t>
       </w:r>
       <w:r>
         <w:rPr>
-          <w:sz w:val="26"/>
           <w:szCs w:val="26"/>
         </w:rPr>
         <w:br w:type="page"/>
@@ -3621,13 +3576,11 @@
         <w:ind w:left="714" w:hanging="357"/>
         <w:contextualSpacing w:val="0"/>
         <w:rPr>
-          <w:sz w:val="26"/>
-          <w:szCs w:val="26"/>
-        </w:rPr>
-      </w:pPr>
-      <w:r>
-        <w:rPr>
-          <w:sz w:val="26"/>
+          <w:szCs w:val="26"/>
+        </w:rPr>
+      </w:pPr>
+      <w:r>
+        <w:rPr>
           <w:szCs w:val="26"/>
         </w:rPr>
         <w:t xml:space="preserve">User friendly efficient and lucrative system. </w:t>
@@ -3644,13 +3597,11 @@
         <w:ind w:left="714" w:hanging="357"/>
         <w:contextualSpacing w:val="0"/>
         <w:rPr>
-          <w:sz w:val="26"/>
-          <w:szCs w:val="26"/>
-        </w:rPr>
-      </w:pPr>
-      <w:r>
-        <w:rPr>
-          <w:sz w:val="26"/>
+          <w:szCs w:val="26"/>
+        </w:rPr>
+      </w:pPr>
+      <w:r>
+        <w:rPr>
           <w:szCs w:val="26"/>
         </w:rPr>
         <w:t xml:space="preserve">Minimum maintenance cost (graphics). </w:t>
@@ -3667,13 +3618,11 @@
         <w:ind w:left="714" w:hanging="357"/>
         <w:contextualSpacing w:val="0"/>
         <w:rPr>
-          <w:sz w:val="26"/>
-          <w:szCs w:val="26"/>
-        </w:rPr>
-      </w:pPr>
-      <w:r>
-        <w:rPr>
-          <w:sz w:val="26"/>
+          <w:szCs w:val="26"/>
+        </w:rPr>
+      </w:pPr>
+      <w:r>
+        <w:rPr>
           <w:szCs w:val="26"/>
         </w:rPr>
         <w:t>Availability of expected requirements within the PC/mobile configuration. (with Android Studio)</w:t>
@@ -3690,13 +3639,11 @@
         <w:ind w:left="714" w:hanging="357"/>
         <w:contextualSpacing w:val="0"/>
         <w:rPr>
-          <w:sz w:val="26"/>
-          <w:szCs w:val="26"/>
-        </w:rPr>
-      </w:pPr>
-      <w:r>
-        <w:rPr>
-          <w:sz w:val="26"/>
+          <w:szCs w:val="26"/>
+        </w:rPr>
+      </w:pPr>
+      <w:r>
+        <w:rPr>
           <w:szCs w:val="26"/>
         </w:rPr>
         <w:t xml:space="preserve">Easy to operate. </w:t>
@@ -3713,13 +3660,11 @@
         <w:ind w:left="714" w:hanging="357"/>
         <w:contextualSpacing w:val="0"/>
         <w:rPr>
-          <w:sz w:val="26"/>
-          <w:szCs w:val="26"/>
-        </w:rPr>
-      </w:pPr>
-      <w:r>
-        <w:rPr>
-          <w:sz w:val="26"/>
+          <w:szCs w:val="26"/>
+        </w:rPr>
+      </w:pPr>
+      <w:r>
+        <w:rPr>
           <w:szCs w:val="26"/>
         </w:rPr>
         <w:t>With measured coding and professional thinking.</w:t>
@@ -3729,7 +3674,6 @@
       <w:pPr>
         <w:spacing w:before="240" w:line="360" w:lineRule="auto"/>
         <w:rPr>
-          <w:sz w:val="26"/>
           <w:szCs w:val="26"/>
         </w:rPr>
       </w:pPr>
@@ -3759,13 +3703,11 @@
         <w:ind w:left="714" w:hanging="357"/>
         <w:contextualSpacing w:val="0"/>
         <w:rPr>
-          <w:sz w:val="26"/>
-          <w:szCs w:val="26"/>
-        </w:rPr>
-      </w:pPr>
-      <w:r>
-        <w:rPr>
-          <w:sz w:val="26"/>
+          <w:szCs w:val="26"/>
+        </w:rPr>
+      </w:pPr>
+      <w:r>
+        <w:rPr>
           <w:szCs w:val="26"/>
         </w:rPr>
         <w:t xml:space="preserve">Develop system within limited cost. </w:t>
@@ -3782,13 +3724,11 @@
         <w:ind w:left="714" w:hanging="357"/>
         <w:contextualSpacing w:val="0"/>
         <w:rPr>
-          <w:sz w:val="26"/>
-          <w:szCs w:val="26"/>
-        </w:rPr>
-      </w:pPr>
-      <w:r>
-        <w:rPr>
-          <w:sz w:val="26"/>
+          <w:szCs w:val="26"/>
+        </w:rPr>
+      </w:pPr>
+      <w:r>
+        <w:rPr>
           <w:szCs w:val="26"/>
         </w:rPr>
         <w:t xml:space="preserve">Maximum high definition. </w:t>
@@ -3805,13 +3745,11 @@
         <w:ind w:left="714" w:hanging="357"/>
         <w:contextualSpacing w:val="0"/>
         <w:rPr>
-          <w:sz w:val="26"/>
-          <w:szCs w:val="26"/>
-        </w:rPr>
-      </w:pPr>
-      <w:r>
-        <w:rPr>
-          <w:sz w:val="26"/>
+          <w:szCs w:val="26"/>
+        </w:rPr>
+      </w:pPr>
+      <w:r>
+        <w:rPr>
           <w:szCs w:val="26"/>
         </w:rPr>
         <w:t>Design whole system with efficient manner.</w:t>
@@ -3828,13 +3766,11 @@
         <w:ind w:left="714" w:hanging="357"/>
         <w:contextualSpacing w:val="0"/>
         <w:rPr>
-          <w:sz w:val="26"/>
-          <w:szCs w:val="26"/>
-        </w:rPr>
-      </w:pPr>
-      <w:r>
-        <w:rPr>
-          <w:sz w:val="26"/>
+          <w:szCs w:val="26"/>
+        </w:rPr>
+      </w:pPr>
+      <w:r>
+        <w:rPr>
           <w:szCs w:val="26"/>
         </w:rPr>
         <w:t xml:space="preserve">Provide an international player rank list. </w:t>
@@ -3851,20 +3787,17 @@
         <w:ind w:left="714" w:hanging="357"/>
         <w:contextualSpacing w:val="0"/>
         <w:rPr>
-          <w:sz w:val="26"/>
-          <w:szCs w:val="26"/>
-        </w:rPr>
-      </w:pPr>
-      <w:r>
-        <w:rPr>
-          <w:sz w:val="26"/>
+          <w:szCs w:val="26"/>
+        </w:rPr>
+      </w:pPr>
+      <w:r>
+        <w:rPr>
           <w:szCs w:val="26"/>
         </w:rPr>
         <w:t>Easy to update.</w:t>
       </w:r>
       <w:r>
         <w:rPr>
-          <w:sz w:val="26"/>
           <w:szCs w:val="26"/>
         </w:rPr>
         <w:br/>
@@ -3893,34 +3826,29 @@
         </w:numPr>
         <w:spacing w:before="240" w:line="360" w:lineRule="auto"/>
         <w:rPr>
-          <w:sz w:val="26"/>
-          <w:szCs w:val="26"/>
-        </w:rPr>
-      </w:pPr>
-      <w:r>
-        <w:rPr>
-          <w:sz w:val="26"/>
+          <w:szCs w:val="26"/>
+        </w:rPr>
+      </w:pPr>
+      <w:r>
+        <w:rPr>
           <w:szCs w:val="26"/>
         </w:rPr>
         <w:t>Android Studio (</w:t>
       </w:r>
       <w:r>
         <w:rPr>
-          <w:sz w:val="26"/>
           <w:szCs w:val="26"/>
         </w:rPr>
         <w:t xml:space="preserve">minimum </w:t>
       </w:r>
       <w:r>
         <w:rPr>
-          <w:sz w:val="26"/>
           <w:szCs w:val="26"/>
         </w:rPr>
         <w:t>API:  17, target API 26)</w:t>
       </w:r>
       <w:r>
         <w:rPr>
-          <w:sz w:val="26"/>
           <w:szCs w:val="26"/>
         </w:rPr>
         <w:t xml:space="preserve"> with addition library</w:t>
@@ -3934,14 +3862,12 @@
         </w:numPr>
         <w:spacing w:before="240" w:line="360" w:lineRule="auto"/>
         <w:rPr>
-          <w:sz w:val="26"/>
           <w:szCs w:val="26"/>
         </w:rPr>
       </w:pPr>
       <w:r>
         <w:rPr>
           <w:rFonts w:ascii="Times New Roman" w:hAnsi="Times New Roman"/>
-          <w:sz w:val="26"/>
           <w:szCs w:val="26"/>
           <w:lang w:val="vi-VN"/>
         </w:rPr>
@@ -3953,14 +3879,12 @@
         <w:spacing w:before="240" w:line="360" w:lineRule="auto"/>
         <w:rPr>
           <w:rFonts w:ascii="Consolas" w:hAnsi="Consolas"/>
-          <w:sz w:val="26"/>
           <w:szCs w:val="26"/>
         </w:rPr>
       </w:pPr>
       <w:r>
         <w:rPr>
           <w:rFonts w:ascii="Consolas" w:hAnsi="Consolas"/>
-          <w:sz w:val="26"/>
           <w:szCs w:val="26"/>
         </w:rPr>
         <w:t>implementation 'com.facebook.android:facebook-android-sdk:[4,5)'</w:t>
@@ -3974,14 +3898,12 @@
         </w:numPr>
         <w:spacing w:before="240" w:line="360" w:lineRule="auto"/>
         <w:rPr>
-          <w:sz w:val="26"/>
           <w:szCs w:val="26"/>
         </w:rPr>
       </w:pPr>
       <w:r>
         <w:rPr>
           <w:rFonts w:ascii="Times New Roman" w:hAnsi="Times New Roman"/>
-          <w:sz w:val="26"/>
           <w:szCs w:val="26"/>
           <w:lang w:val="vi-VN"/>
         </w:rPr>
@@ -3993,14 +3915,12 @@
         <w:spacing w:before="240" w:line="360" w:lineRule="auto"/>
         <w:rPr>
           <w:rFonts w:ascii="Consolas" w:hAnsi="Consolas"/>
-          <w:sz w:val="26"/>
           <w:szCs w:val="26"/>
         </w:rPr>
       </w:pPr>
       <w:r>
         <w:rPr>
           <w:rFonts w:ascii="Consolas" w:hAnsi="Consolas"/>
-          <w:sz w:val="26"/>
           <w:szCs w:val="26"/>
         </w:rPr>
         <w:t>implementation 'de.hdodenhof:circleimageview:2.2.0'</w:t>
@@ -4014,14 +3934,12 @@
         </w:numPr>
         <w:spacing w:before="240" w:line="360" w:lineRule="auto"/>
         <w:rPr>
-          <w:sz w:val="26"/>
           <w:szCs w:val="26"/>
         </w:rPr>
       </w:pPr>
       <w:r>
         <w:rPr>
           <w:rFonts w:ascii="Times New Roman" w:hAnsi="Times New Roman"/>
-          <w:sz w:val="26"/>
           <w:szCs w:val="26"/>
           <w:lang w:val="vi-VN"/>
         </w:rPr>
@@ -4033,14 +3951,12 @@
         <w:spacing w:before="240" w:line="360" w:lineRule="auto"/>
         <w:rPr>
           <w:rFonts w:ascii="Consolas" w:hAnsi="Consolas"/>
-          <w:sz w:val="26"/>
           <w:szCs w:val="26"/>
         </w:rPr>
       </w:pPr>
       <w:r>
         <w:rPr>
           <w:rFonts w:ascii="Consolas" w:hAnsi="Consolas"/>
-          <w:sz w:val="26"/>
           <w:szCs w:val="26"/>
         </w:rPr>
         <w:t>implementation 'com.squareup.picasso:picasso:2.71828'</w:t>
@@ -4054,13 +3970,11 @@
         </w:numPr>
         <w:spacing w:before="240" w:line="360" w:lineRule="auto"/>
         <w:rPr>
-          <w:sz w:val="26"/>
-          <w:szCs w:val="26"/>
-        </w:rPr>
-      </w:pPr>
-      <w:r>
-        <w:rPr>
-          <w:sz w:val="26"/>
+          <w:szCs w:val="26"/>
+        </w:rPr>
+      </w:pPr>
+      <w:r>
+        <w:rPr>
           <w:szCs w:val="26"/>
         </w:rPr>
         <w:t>Photoshop</w:t>
@@ -4085,13 +3999,11 @@
         <w:spacing w:before="240" w:line="360" w:lineRule="auto"/>
         <w:ind w:firstLine="720"/>
         <w:rPr>
-          <w:sz w:val="26"/>
-          <w:szCs w:val="26"/>
-        </w:rPr>
-      </w:pPr>
-      <w:r>
-        <w:rPr>
-          <w:sz w:val="26"/>
+          <w:szCs w:val="26"/>
+        </w:rPr>
+      </w:pPr>
+      <w:r>
+        <w:rPr>
           <w:szCs w:val="26"/>
         </w:rPr>
         <w:t>We have created the use cases based on the UX view of the game.</w:t>
@@ -4102,7 +4014,6 @@
         <w:spacing w:before="240" w:line="240" w:lineRule="auto"/>
         <w:ind w:firstLine="720"/>
         <w:rPr>
-          <w:sz w:val="26"/>
           <w:szCs w:val="26"/>
         </w:rPr>
       </w:pPr>
@@ -5015,7 +4926,6 @@
       <w:pPr>
         <w:rPr>
           <w:rFonts w:ascii="Cambria" w:hAnsi="Cambria"/>
-          <w:sz w:val="26"/>
           <w:szCs w:val="26"/>
         </w:rPr>
       </w:pPr>
@@ -5092,7 +5002,6 @@
       </w:r>
       <w:r>
         <w:rPr>
-          <w:sz w:val="26"/>
           <w:szCs w:val="26"/>
         </w:rPr>
         <w:t xml:space="preserve">Resources files will be stored in res folder. </w:t>
@@ -5100,7 +5009,6 @@
       <w:r>
         <w:rPr>
           <w:rFonts w:ascii="Cambria" w:hAnsi="Cambria"/>
-          <w:sz w:val="26"/>
           <w:szCs w:val="26"/>
           <w:lang w:val="vi-VN"/>
         </w:rPr>
@@ -5109,7 +5017,6 @@
       <w:r>
         <w:rPr>
           <w:rFonts w:ascii="Cambria" w:hAnsi="Cambria"/>
-          <w:sz w:val="26"/>
           <w:szCs w:val="26"/>
         </w:rPr>
         <w:t xml:space="preserve">gories: </w:t>
@@ -5123,35 +5030,30 @@
           <w:numId w:val="12"/>
         </w:numPr>
         <w:rPr>
-          <w:sz w:val="26"/>
           <w:szCs w:val="26"/>
         </w:rPr>
       </w:pPr>
       <w:r>
         <w:rPr>
           <w:b/>
-          <w:sz w:val="26"/>
           <w:szCs w:val="26"/>
         </w:rPr>
         <w:t>anim:</w:t>
       </w:r>
       <w:r>
         <w:rPr>
-          <w:sz w:val="26"/>
           <w:szCs w:val="26"/>
         </w:rPr>
         <w:t xml:space="preserve"> </w:t>
       </w:r>
       <w:r>
         <w:rPr>
-          <w:sz w:val="26"/>
           <w:szCs w:val="26"/>
         </w:rPr>
         <w:t xml:space="preserve">xml files of animation: </w:t>
       </w:r>
       <w:r>
         <w:rPr>
-          <w:sz w:val="26"/>
           <w:szCs w:val="26"/>
         </w:rPr>
         <w:t>slide down-up, zoom in-out,…</w:t>
@@ -5165,7 +5067,6 @@
           <w:numId w:val="12"/>
         </w:numPr>
         <w:rPr>
-          <w:sz w:val="26"/>
           <w:szCs w:val="26"/>
         </w:rPr>
       </w:pPr>
@@ -5243,35 +5144,30 @@
       <w:r>
         <w:rPr>
           <w:b/>
-          <w:sz w:val="26"/>
           <w:szCs w:val="26"/>
         </w:rPr>
         <w:t>drawable:</w:t>
       </w:r>
       <w:r>
         <w:rPr>
-          <w:sz w:val="26"/>
           <w:szCs w:val="26"/>
         </w:rPr>
         <w:t xml:space="preserve"> </w:t>
       </w:r>
       <w:r>
         <w:rPr>
-          <w:sz w:val="26"/>
           <w:szCs w:val="26"/>
         </w:rPr>
         <w:t>background, button images,...</w:t>
       </w:r>
       <w:r>
         <w:rPr>
-          <w:sz w:val="26"/>
           <w:szCs w:val="26"/>
         </w:rPr>
         <w:t>.</w:t>
       </w:r>
       <w:r>
         <w:rPr>
-          <w:sz w:val="26"/>
           <w:szCs w:val="26"/>
         </w:rPr>
         <w:t xml:space="preserve"> – most of the images for UI</w:t>
@@ -5286,7 +5182,6 @@
         </w:numPr>
         <w:rPr>
           <w:b/>
-          <w:sz w:val="26"/>
           <w:szCs w:val="26"/>
         </w:rPr>
       </w:pPr>
@@ -5372,21 +5267,18 @@
       <w:r>
         <w:rPr>
           <w:b/>
-          <w:sz w:val="26"/>
           <w:szCs w:val="26"/>
         </w:rPr>
         <w:t>font:</w:t>
       </w:r>
       <w:r>
         <w:rPr>
-          <w:sz w:val="26"/>
           <w:szCs w:val="26"/>
         </w:rPr>
         <w:t xml:space="preserve"> Some fonts </w:t>
       </w:r>
       <w:r>
         <w:rPr>
-          <w:sz w:val="26"/>
           <w:szCs w:val="26"/>
         </w:rPr>
         <w:t xml:space="preserve">and file xml </w:t>
@@ -5394,14 +5286,12 @@
       <w:r>
         <w:rPr>
           <w:i/>
-          <w:sz w:val="26"/>
           <w:szCs w:val="26"/>
         </w:rPr>
         <w:t>fontfamily</w:t>
       </w:r>
       <w:r>
         <w:rPr>
-          <w:sz w:val="26"/>
           <w:szCs w:val="26"/>
         </w:rPr>
         <w:t xml:space="preserve"> which declairs our addition fonts for later use.</w:t>
@@ -5411,7 +5301,6 @@
       <w:pPr>
         <w:rPr>
           <w:b/>
-          <w:sz w:val="26"/>
           <w:szCs w:val="26"/>
         </w:rPr>
       </w:pPr>
@@ -5424,21 +5313,18 @@
           <w:numId w:val="12"/>
         </w:numPr>
         <w:rPr>
-          <w:sz w:val="26"/>
           <w:szCs w:val="26"/>
         </w:rPr>
       </w:pPr>
       <w:r>
         <w:rPr>
           <w:b/>
-          <w:sz w:val="26"/>
           <w:szCs w:val="26"/>
         </w:rPr>
         <w:t>raw:</w:t>
       </w:r>
       <w:r>
         <w:rPr>
-          <w:sz w:val="26"/>
           <w:szCs w:val="26"/>
         </w:rPr>
         <w:t xml:space="preserve"> contains other raw files like sound…</w:t>
@@ -5453,7 +5339,6 @@
         </w:numPr>
         <w:rPr>
           <w:b/>
-          <w:sz w:val="26"/>
           <w:szCs w:val="26"/>
         </w:rPr>
       </w:pPr>
@@ -5539,7 +5424,6 @@
       <w:r>
         <w:rPr>
           <w:b/>
-          <w:sz w:val="26"/>
           <w:szCs w:val="26"/>
         </w:rPr>
         <w:t>layout:</w:t>
@@ -5547,14 +5431,12 @@
       <w:r>
         <w:rPr>
           <w:b/>
-          <w:sz w:val="26"/>
           <w:szCs w:val="26"/>
         </w:rPr>
         <w:t xml:space="preserve"> </w:t>
       </w:r>
       <w:r>
         <w:rPr>
-          <w:sz w:val="26"/>
           <w:szCs w:val="26"/>
         </w:rPr>
         <w:t>A layout defines the structure for a user interface in your app, such as in an activity.</w:t>
@@ -5563,7 +5445,6 @@
     <w:p>
       <w:pPr>
         <w:rPr>
-          <w:sz w:val="26"/>
           <w:szCs w:val="26"/>
         </w:rPr>
       </w:pPr>
@@ -5573,14 +5454,12 @@
         <w:jc w:val="both"/>
         <w:rPr>
           <w:rFonts w:ascii="Cambria" w:hAnsi="Cambria"/>
-          <w:sz w:val="26"/>
           <w:szCs w:val="26"/>
         </w:rPr>
       </w:pPr>
       <w:r>
         <w:rPr>
           <w:rFonts w:ascii="Cambria" w:hAnsi="Cambria"/>
-          <w:sz w:val="26"/>
           <w:szCs w:val="26"/>
         </w:rPr>
         <w:lastRenderedPageBreak/>
@@ -5589,7 +5468,6 @@
       <w:r>
         <w:rPr>
           <w:rFonts w:ascii="Cambria" w:hAnsi="Cambria"/>
-          <w:sz w:val="26"/>
           <w:szCs w:val="26"/>
         </w:rPr>
         <w:t xml:space="preserve"> is main tool</w:t>
@@ -5597,7 +5475,6 @@
       <w:r>
         <w:rPr>
           <w:rFonts w:ascii="Cambria" w:hAnsi="Cambria"/>
-          <w:sz w:val="26"/>
           <w:szCs w:val="26"/>
         </w:rPr>
         <w:t>.</w:t>
@@ -5605,7 +5482,6 @@
       <w:r>
         <w:rPr>
           <w:rFonts w:ascii="Cambria" w:hAnsi="Cambria"/>
-          <w:sz w:val="26"/>
           <w:szCs w:val="26"/>
         </w:rPr>
         <w:t xml:space="preserve"> So u</w:t>
@@ -5613,7 +5489,6 @@
       <w:r>
         <w:rPr>
           <w:rFonts w:ascii="Cambria" w:hAnsi="Cambria"/>
-          <w:sz w:val="26"/>
           <w:szCs w:val="26"/>
         </w:rPr>
         <w:t xml:space="preserve">sing Android's XML vocabulary, </w:t>
@@ -5621,7 +5496,6 @@
       <w:r>
         <w:rPr>
           <w:rFonts w:ascii="Cambria" w:hAnsi="Cambria"/>
-          <w:sz w:val="26"/>
           <w:szCs w:val="26"/>
         </w:rPr>
         <w:t>we</w:t>
@@ -5629,7 +5503,6 @@
       <w:r>
         <w:rPr>
           <w:rFonts w:ascii="Cambria" w:hAnsi="Cambria"/>
-          <w:sz w:val="26"/>
           <w:szCs w:val="26"/>
         </w:rPr>
         <w:t xml:space="preserve"> can quickly design UI layouts and the screen element</w:t>
@@ -5637,7 +5510,6 @@
       <w:r>
         <w:rPr>
           <w:rFonts w:ascii="Cambria" w:hAnsi="Cambria"/>
-          <w:sz w:val="26"/>
           <w:szCs w:val="26"/>
         </w:rPr>
         <w:t>s they contain, in the same way creating</w:t>
@@ -5645,7 +5517,6 @@
       <w:r>
         <w:rPr>
           <w:rFonts w:ascii="Cambria" w:hAnsi="Cambria"/>
-          <w:sz w:val="26"/>
           <w:szCs w:val="26"/>
         </w:rPr>
         <w:t xml:space="preserve"> web pages in HTML — with a series of nested elements.</w:t>
@@ -5656,7 +5527,6 @@
         <w:jc w:val="both"/>
         <w:rPr>
           <w:rFonts w:ascii="Cambria" w:hAnsi="Cambria"/>
-          <w:sz w:val="26"/>
           <w:szCs w:val="26"/>
         </w:rPr>
       </w:pPr>
@@ -5664,7 +5534,6 @@
         <w:rPr>
           <w:b/>
           <w:noProof/>
-          <w:sz w:val="26"/>
           <w:szCs w:val="26"/>
           <w:lang w:eastAsia="en-US"/>
         </w:rPr>
@@ -5848,7 +5717,6 @@
       <w:r>
         <w:rPr>
           <w:rFonts w:ascii="Cambria" w:hAnsi="Cambria"/>
-          <w:sz w:val="26"/>
           <w:szCs w:val="26"/>
         </w:rPr>
         <w:t>Each layout file must contain exactly one root element, which must be a View or ViewGroup object. Once you've defined the root element, you can add additional layout objects or widgets as child elements to gradually build a View hierarchy that defines your layout. For example, here's an XML layout that uses a vertical LinearLayout to hold a Button:</w:t>
@@ -5857,7 +5725,6 @@
     <w:p>
       <w:pPr>
         <w:rPr>
-          <w:sz w:val="26"/>
           <w:szCs w:val="26"/>
         </w:rPr>
       </w:pPr>
@@ -5942,7 +5809,6 @@
         <w:rPr>
           <w:b/>
           <w:noProof/>
-          <w:sz w:val="26"/>
           <w:szCs w:val="26"/>
           <w:lang w:eastAsia="en-US"/>
         </w:rPr>
@@ -6097,7 +5963,6 @@
         <w:rPr>
           <w:b/>
           <w:noProof/>
-          <w:sz w:val="26"/>
           <w:szCs w:val="26"/>
           <w:lang w:eastAsia="en-US"/>
         </w:rPr>
@@ -6744,7 +6609,6 @@
     <w:p>
       <w:pPr>
         <w:rPr>
-          <w:sz w:val="26"/>
           <w:szCs w:val="26"/>
         </w:rPr>
       </w:pPr>
@@ -6759,14 +6623,12 @@
         <w:jc w:val="both"/>
         <w:rPr>
           <w:b/>
-          <w:sz w:val="26"/>
           <w:szCs w:val="26"/>
         </w:rPr>
       </w:pPr>
       <w:r>
         <w:rPr>
           <w:b/>
-          <w:sz w:val="26"/>
           <w:szCs w:val="26"/>
         </w:rPr>
         <w:lastRenderedPageBreak/>
@@ -6775,14 +6637,12 @@
       <w:r>
         <w:rPr>
           <w:b/>
-          <w:sz w:val="26"/>
           <w:szCs w:val="26"/>
         </w:rPr>
         <w:t xml:space="preserve"> </w:t>
       </w:r>
       <w:r>
         <w:rPr>
-          <w:sz w:val="26"/>
           <w:szCs w:val="26"/>
         </w:rPr>
         <w:t>Some default xml files for assigning color html code, dimension values, strings / string arrays, style layout into an id. For example with our strings.xml:</w:t>
@@ -6793,14 +6653,12 @@
         <w:jc w:val="both"/>
         <w:rPr>
           <w:b/>
-          <w:sz w:val="26"/>
           <w:szCs w:val="26"/>
         </w:rPr>
       </w:pPr>
       <w:r>
         <w:rPr>
           <w:i/>
-          <w:sz w:val="26"/>
           <w:szCs w:val="26"/>
         </w:rPr>
         <w:t xml:space="preserve">single string: </w:t>
@@ -6865,13 +6723,11 @@
         <w:jc w:val="both"/>
         <w:rPr>
           <w:b/>
-          <w:sz w:val="26"/>
-          <w:szCs w:val="26"/>
-        </w:rPr>
-      </w:pPr>
-      <w:r>
-        <w:rPr>
-          <w:sz w:val="26"/>
+          <w:szCs w:val="26"/>
+        </w:rPr>
+      </w:pPr>
+      <w:r>
+        <w:rPr>
           <w:szCs w:val="26"/>
         </w:rPr>
         <w:t>Access item in xml language:</w:t>
@@ -6883,7 +6739,6 @@
         <w:jc w:val="both"/>
         <w:rPr>
           <w:b/>
-          <w:sz w:val="26"/>
           <w:szCs w:val="26"/>
         </w:rPr>
       </w:pPr>
@@ -6940,13 +6795,11 @@
         <w:jc w:val="both"/>
         <w:rPr>
           <w:b/>
-          <w:sz w:val="26"/>
-          <w:szCs w:val="26"/>
-        </w:rPr>
-      </w:pPr>
-      <w:r>
-        <w:rPr>
-          <w:sz w:val="26"/>
+          <w:szCs w:val="26"/>
+        </w:rPr>
+      </w:pPr>
+      <w:r>
+        <w:rPr>
           <w:szCs w:val="26"/>
         </w:rPr>
         <w:t xml:space="preserve">Access item in java language: </w:t>
@@ -6954,7 +6807,6 @@
       <w:r>
         <w:rPr>
           <w:rFonts w:ascii="Consolas" w:hAnsi="Consolas"/>
-          <w:sz w:val="26"/>
           <w:szCs w:val="26"/>
         </w:rPr>
         <w:t>R.string.facebook</w:t>
@@ -7032,7 +6884,6 @@
       <w:r>
         <w:rPr>
           <w:i/>
-          <w:sz w:val="26"/>
           <w:szCs w:val="26"/>
         </w:rPr>
         <w:t>array</w:t>
@@ -7040,7 +6891,6 @@
       <w:r>
         <w:rPr>
           <w:i/>
-          <w:sz w:val="26"/>
           <w:szCs w:val="26"/>
         </w:rPr>
         <w:t xml:space="preserve"> string: </w:t>
@@ -7057,7 +6907,6 @@
         <w:jc w:val="both"/>
         <w:rPr>
           <w:b/>
-          <w:sz w:val="26"/>
           <w:szCs w:val="26"/>
         </w:rPr>
       </w:pPr>
@@ -7065,7 +6914,6 @@
         <w:rPr>
           <w:bCs/>
           <w:noProof/>
-          <w:sz w:val="26"/>
           <w:szCs w:val="26"/>
           <w:lang w:eastAsia="en-US"/>
         </w:rPr>
@@ -7239,7 +7087,6 @@
         <w:rPr>
           <w:bCs/>
           <w:noProof/>
-          <w:sz w:val="26"/>
           <w:szCs w:val="26"/>
           <w:lang w:eastAsia="en-US"/>
         </w:rPr>
@@ -7561,7 +7408,6 @@
       </w:r>
       <w:r>
         <w:rPr>
-          <w:sz w:val="26"/>
           <w:szCs w:val="26"/>
         </w:rPr>
         <w:t xml:space="preserve">Access item in java language: </w:t>
@@ -7572,7 +7418,6 @@
         <w:jc w:val="both"/>
         <w:rPr>
           <w:b/>
-          <w:sz w:val="26"/>
           <w:szCs w:val="26"/>
         </w:rPr>
       </w:pPr>
@@ -7601,7 +7446,6 @@
       <w:pPr>
         <w:spacing w:before="240"/>
         <w:rPr>
-          <w:sz w:val="26"/>
           <w:szCs w:val="26"/>
         </w:rPr>
       </w:pPr>
@@ -7609,7 +7453,6 @@
         <w:rPr>
           <w:bCs/>
           <w:noProof/>
-          <w:sz w:val="26"/>
           <w:szCs w:val="26"/>
           <w:lang w:eastAsia="en-US"/>
         </w:rPr>
@@ -7673,14 +7516,12 @@
                               <w:ind w:left="360"/>
                               <w:rPr>
                                 <w:rFonts w:ascii="Consolas" w:hAnsi="Consolas"/>
-                                <w:sz w:val="26"/>
                                 <w:szCs w:val="26"/>
                               </w:rPr>
                             </w:pPr>
                             <w:r>
                               <w:rPr>
                                 <w:rFonts w:ascii="Consolas" w:hAnsi="Consolas"/>
-                                <w:sz w:val="26"/>
                                 <w:szCs w:val="26"/>
                               </w:rPr>
                               <w:t>System.exit(0);</w:t>
@@ -7716,14 +7557,12 @@
                         <w:ind w:left="360"/>
                         <w:rPr>
                           <w:rFonts w:ascii="Consolas" w:hAnsi="Consolas"/>
-                          <w:sz w:val="26"/>
                           <w:szCs w:val="26"/>
                         </w:rPr>
                       </w:pPr>
                       <w:r>
                         <w:rPr>
                           <w:rFonts w:ascii="Consolas" w:hAnsi="Consolas"/>
-                          <w:sz w:val="26"/>
                           <w:szCs w:val="26"/>
                         </w:rPr>
                         <w:t>System.exit(0);</w:t>
@@ -7739,7 +7578,6 @@
       </w:r>
       <w:r>
         <w:rPr>
-          <w:sz w:val="26"/>
           <w:szCs w:val="26"/>
         </w:rPr>
         <w:t>Exit App:</w:t>
@@ -7750,13 +7588,11 @@
         <w:spacing w:before="240"/>
         <w:rPr>
           <w:rFonts w:ascii="Consolas" w:hAnsi="Consolas"/>
-          <w:sz w:val="26"/>
-          <w:szCs w:val="26"/>
-        </w:rPr>
-      </w:pPr>
-      <w:r>
-        <w:rPr>
-          <w:sz w:val="26"/>
+          <w:szCs w:val="26"/>
+        </w:rPr>
+      </w:pPr>
+      <w:r>
+        <w:rPr>
           <w:szCs w:val="26"/>
         </w:rPr>
         <w:t xml:space="preserve"> </w:t>
@@ -7766,7 +7602,6 @@
       <w:pPr>
         <w:spacing w:before="240"/>
         <w:rPr>
-          <w:sz w:val="26"/>
           <w:szCs w:val="26"/>
         </w:rPr>
       </w:pPr>
@@ -7774,7 +7609,6 @@
         <w:rPr>
           <w:bCs/>
           <w:noProof/>
-          <w:sz w:val="26"/>
           <w:szCs w:val="26"/>
           <w:lang w:eastAsia="en-US"/>
         </w:rPr>
@@ -7857,7 +7691,6 @@
                               <w:ind w:left="360"/>
                               <w:rPr>
                                 <w:rFonts w:ascii="Consolas" w:hAnsi="Consolas"/>
-                                <w:sz w:val="26"/>
                                 <w:szCs w:val="26"/>
                               </w:rPr>
                             </w:pPr>
@@ -7911,7 +7744,6 @@
                         <w:ind w:left="360"/>
                         <w:rPr>
                           <w:rFonts w:ascii="Consolas" w:hAnsi="Consolas"/>
-                          <w:sz w:val="26"/>
                           <w:szCs w:val="26"/>
                         </w:rPr>
                       </w:pPr>
@@ -7926,7 +7758,6 @@
       </w:r>
       <w:r>
         <w:rPr>
-          <w:sz w:val="26"/>
           <w:szCs w:val="26"/>
         </w:rPr>
         <w:t xml:space="preserve">Open an url: </w:t>
@@ -7947,13 +7778,11 @@
       <w:pPr>
         <w:spacing w:before="240"/>
         <w:rPr>
-          <w:sz w:val="26"/>
-          <w:szCs w:val="26"/>
-        </w:rPr>
-      </w:pPr>
-      <w:r>
-        <w:rPr>
-          <w:sz w:val="26"/>
+          <w:szCs w:val="26"/>
+        </w:rPr>
+      </w:pPr>
+      <w:r>
+        <w:rPr>
           <w:szCs w:val="26"/>
         </w:rPr>
         <w:t>Android Studio gives us many kinds of palletes to use such as button, image button, text view,… similar with netbean, eclipse… but it supports more item properties, easier for developer to use</w:t>
@@ -7973,20 +7802,17 @@
       <w:pPr>
         <w:spacing w:before="240"/>
         <w:rPr>
-          <w:sz w:val="26"/>
-          <w:szCs w:val="26"/>
-        </w:rPr>
-      </w:pPr>
-      <w:r>
-        <w:rPr>
-          <w:sz w:val="26"/>
+          <w:szCs w:val="26"/>
+        </w:rPr>
+      </w:pPr>
+      <w:r>
+        <w:rPr>
           <w:szCs w:val="26"/>
         </w:rPr>
         <w:t>When we have a button on xml, and we want to manage it on java class, we need to map them.</w:t>
       </w:r>
       <w:r>
         <w:rPr>
-          <w:sz w:val="26"/>
           <w:szCs w:val="26"/>
         </w:rPr>
         <w:t xml:space="preserve"> For example, our project has a button like this:</w:t>
@@ -7996,7 +7822,6 @@
       <w:pPr>
         <w:spacing w:before="240"/>
         <w:rPr>
-          <w:sz w:val="26"/>
           <w:szCs w:val="26"/>
         </w:rPr>
       </w:pPr>
@@ -8114,27 +7939,23 @@
       <w:pPr>
         <w:spacing w:before="240"/>
         <w:rPr>
-          <w:sz w:val="26"/>
-          <w:szCs w:val="26"/>
-        </w:rPr>
-      </w:pPr>
-      <w:r>
-        <w:rPr>
-          <w:sz w:val="26"/>
+          <w:szCs w:val="26"/>
+        </w:rPr>
+      </w:pPr>
+      <w:r>
+        <w:rPr>
           <w:szCs w:val="26"/>
         </w:rPr>
         <w:t xml:space="preserve">To map this one with a variable in Java class we </w:t>
       </w:r>
       <w:r>
         <w:rPr>
-          <w:sz w:val="26"/>
           <w:szCs w:val="26"/>
         </w:rPr>
         <w:t>just need to cast id</w:t>
       </w:r>
       <w:r>
         <w:rPr>
-          <w:sz w:val="26"/>
           <w:szCs w:val="26"/>
         </w:rPr>
         <w:t>:</w:t>
@@ -8145,7 +7966,6 @@
         <w:spacing w:after="0"/>
         <w:jc w:val="both"/>
         <w:rPr>
-          <w:sz w:val="26"/>
           <w:szCs w:val="26"/>
         </w:rPr>
       </w:pPr>
@@ -8196,20 +8016,17 @@
         <w:spacing w:before="240"/>
         <w:jc w:val="both"/>
         <w:rPr>
-          <w:sz w:val="26"/>
-          <w:szCs w:val="26"/>
-        </w:rPr>
-      </w:pPr>
-      <w:r>
-        <w:rPr>
-          <w:sz w:val="26"/>
+          <w:szCs w:val="26"/>
+        </w:rPr>
+      </w:pPr>
+      <w:r>
+        <w:rPr>
           <w:szCs w:val="26"/>
         </w:rPr>
         <w:t xml:space="preserve">Then we can manage the button above such as: </w:t>
       </w:r>
       <w:r>
         <w:rPr>
-          <w:sz w:val="26"/>
           <w:szCs w:val="26"/>
         </w:rPr>
         <w:t xml:space="preserve">On Clicked: </w:t>
@@ -8221,7 +8038,6 @@
         <w:ind w:left="360"/>
         <w:jc w:val="both"/>
         <w:rPr>
-          <w:sz w:val="26"/>
           <w:szCs w:val="26"/>
         </w:rPr>
       </w:pPr>
@@ -8282,13 +8098,11 @@
       <w:pPr>
         <w:spacing w:before="240"/>
         <w:rPr>
-          <w:sz w:val="26"/>
-          <w:szCs w:val="26"/>
-        </w:rPr>
-      </w:pPr>
-      <w:r>
-        <w:rPr>
-          <w:sz w:val="26"/>
+          <w:szCs w:val="26"/>
+        </w:rPr>
+      </w:pPr>
+      <w:r>
+        <w:rPr>
           <w:szCs w:val="26"/>
         </w:rPr>
         <w:t>This method help us check and debug the code easier. These debug messages can be seen in logcat screen when the app is running by emulator.</w:t>
@@ -8297,7 +8111,6 @@
         <w:rPr>
           <w:bCs/>
           <w:noProof/>
-          <w:sz w:val="26"/>
           <w:szCs w:val="26"/>
           <w:lang w:eastAsia="en-US"/>
         </w:rPr>
@@ -8307,7 +8120,6 @@
         <w:rPr>
           <w:bCs/>
           <w:noProof/>
-          <w:sz w:val="26"/>
           <w:szCs w:val="26"/>
           <w:lang w:eastAsia="en-US"/>
         </w:rPr>
@@ -8372,14 +8184,12 @@
                               <w:ind w:left="360"/>
                               <w:rPr>
                                 <w:rFonts w:ascii="Consolas" w:hAnsi="Consolas"/>
-                                <w:sz w:val="26"/>
                                 <w:szCs w:val="26"/>
                               </w:rPr>
                             </w:pPr>
                             <w:r>
                               <w:rPr>
                                 <w:rFonts w:ascii="Consolas" w:hAnsi="Consolas"/>
-                                <w:sz w:val="26"/>
                                 <w:szCs w:val="26"/>
                               </w:rPr>
                               <w:t>log.d(String tag, String message);</w:t>
@@ -8416,14 +8226,12 @@
                         <w:ind w:left="360"/>
                         <w:rPr>
                           <w:rFonts w:ascii="Consolas" w:hAnsi="Consolas"/>
-                          <w:sz w:val="26"/>
                           <w:szCs w:val="26"/>
                         </w:rPr>
                       </w:pPr>
                       <w:r>
                         <w:rPr>
                           <w:rFonts w:ascii="Consolas" w:hAnsi="Consolas"/>
-                          <w:sz w:val="26"/>
                           <w:szCs w:val="26"/>
                         </w:rPr>
                         <w:t>log.d(String tag, String message);</w:t>
@@ -8442,13 +8250,11 @@
       <w:pPr>
         <w:spacing w:before="240"/>
         <w:rPr>
-          <w:sz w:val="26"/>
-          <w:szCs w:val="26"/>
-        </w:rPr>
-      </w:pPr>
-      <w:r>
-        <w:rPr>
-          <w:sz w:val="26"/>
+          <w:szCs w:val="26"/>
+        </w:rPr>
+      </w:pPr>
+      <w:r>
+        <w:rPr>
           <w:szCs w:val="26"/>
         </w:rPr>
         <w:t>For example:</w:t>
@@ -8458,7 +8264,6 @@
       <w:pPr>
         <w:spacing w:before="240"/>
         <w:rPr>
-          <w:sz w:val="26"/>
           <w:szCs w:val="26"/>
         </w:rPr>
       </w:pPr>
@@ -8508,7 +8313,6 @@
       <w:pPr>
         <w:spacing w:before="240"/>
         <w:rPr>
-          <w:sz w:val="26"/>
           <w:szCs w:val="26"/>
         </w:rPr>
       </w:pPr>
@@ -8668,7 +8472,6 @@
         <w:rPr>
           <w:bCs/>
           <w:noProof/>
-          <w:sz w:val="26"/>
           <w:szCs w:val="26"/>
           <w:lang w:eastAsia="en-US"/>
         </w:rPr>
@@ -9130,31 +8933,21 @@
       <w:pPr>
         <w:spacing w:before="240" w:after="0" w:line="360" w:lineRule="auto"/>
         <w:rPr>
-          <w:sz w:val="26"/>
-          <w:szCs w:val="26"/>
-        </w:rPr>
-      </w:pPr>
-      <w:r>
-        <w:rPr>
-          <w:sz w:val="26"/>
-          <w:szCs w:val="26"/>
-        </w:rPr>
+          <w:szCs w:val="26"/>
+        </w:rPr>
+      </w:pPr>
+      <w:r>
+        <w:rPr>
+          <w:szCs w:val="26"/>
+        </w:rPr>
+        <w:lastRenderedPageBreak/>
         <w:t>The</w:t>
       </w:r>
       <w:r>
         <w:rPr>
-          <w:sz w:val="26"/>
-          <w:szCs w:val="26"/>
-        </w:rPr>
-        <w:t xml:space="preserve"> following diagram shows the important state paths of an Activity. The square rectangles represent callback methods you can implement to perform operations </w:t>
-      </w:r>
-      <w:r>
-        <w:rPr>
-          <w:sz w:val="26"/>
-          <w:szCs w:val="26"/>
-        </w:rPr>
-        <w:lastRenderedPageBreak/>
-        <w:t>when the Activity moves between states. The colored ovals are major states the Activity can be in.</w:t>
+          <w:szCs w:val="26"/>
+        </w:rPr>
+        <w:t xml:space="preserve"> following diagram shows the important state paths of an Activity. The square rectangles represent callback methods you can implement to perform operations when the Activity moves between states. The colored ovals are major states the Activity can be in.</w:t>
       </w:r>
     </w:p>
     <w:p>
@@ -9162,14 +8955,12 @@
         <w:spacing w:after="0" w:line="360" w:lineRule="auto"/>
         <w:jc w:val="center"/>
         <w:rPr>
-          <w:sz w:val="26"/>
           <w:szCs w:val="26"/>
         </w:rPr>
       </w:pPr>
       <w:r>
         <w:rPr>
           <w:noProof/>
-          <w:sz w:val="26"/>
           <w:szCs w:val="26"/>
           <w:lang w:eastAsia="en-US"/>
         </w:rPr>
@@ -9229,14 +9020,12 @@
         <w:jc w:val="center"/>
         <w:rPr>
           <w:i/>
-          <w:sz w:val="26"/>
           <w:szCs w:val="26"/>
         </w:rPr>
       </w:pPr>
       <w:r>
         <w:rPr>
           <w:i/>
-          <w:sz w:val="26"/>
           <w:szCs w:val="26"/>
         </w:rPr>
         <w:t>State diagram for an Android Activity Lifecycle.</w:t>
@@ -9246,13 +9035,11 @@
       <w:pPr>
         <w:spacing w:before="240" w:line="360" w:lineRule="auto"/>
         <w:rPr>
-          <w:sz w:val="26"/>
-          <w:szCs w:val="26"/>
-        </w:rPr>
-      </w:pPr>
-      <w:r>
-        <w:rPr>
-          <w:sz w:val="26"/>
+          <w:szCs w:val="26"/>
+        </w:rPr>
+      </w:pPr>
+      <w:r>
+        <w:rPr>
           <w:szCs w:val="26"/>
         </w:rPr>
         <w:t>There are three key loops you may be interested in monitoring within your activity:</w:t>
@@ -9268,20 +9055,17 @@
         <w:spacing w:before="240" w:line="360" w:lineRule="auto"/>
         <w:jc w:val="both"/>
         <w:rPr>
-          <w:sz w:val="26"/>
-          <w:szCs w:val="26"/>
-        </w:rPr>
-      </w:pPr>
-      <w:r>
-        <w:rPr>
-          <w:sz w:val="26"/>
+          <w:szCs w:val="26"/>
+        </w:rPr>
+      </w:pPr>
+      <w:r>
+        <w:rPr>
           <w:szCs w:val="26"/>
         </w:rPr>
         <w:t>The entire lifetime of an activity happens between the first call to onCreate(Bundle) through to a single final call to onDestroy(). An activity will do all setup of "global" state in onCreate(), and release all rema</w:t>
       </w:r>
       <w:r>
         <w:rPr>
-          <w:sz w:val="26"/>
           <w:szCs w:val="26"/>
         </w:rPr>
         <w:t>ining resources in onDestroy().</w:t>
@@ -9297,24 +9081,15 @@
         <w:spacing w:before="240" w:line="360" w:lineRule="auto"/>
         <w:jc w:val="both"/>
         <w:rPr>
-          <w:sz w:val="26"/>
-          <w:szCs w:val="26"/>
-        </w:rPr>
-      </w:pPr>
-      <w:r>
-        <w:rPr>
-          <w:sz w:val="26"/>
-          <w:szCs w:val="26"/>
-        </w:rPr>
-        <w:t xml:space="preserve">The visible lifetime of an activity happens between a call to onStart() until a corresponding call to onStop(). During this time the user can see the activity </w:t>
-      </w:r>
-      <w:r>
-        <w:rPr>
-          <w:sz w:val="26"/>
+          <w:szCs w:val="26"/>
+        </w:rPr>
+      </w:pPr>
+      <w:r>
+        <w:rPr>
           <w:szCs w:val="26"/>
         </w:rPr>
         <w:lastRenderedPageBreak/>
-        <w:t>on-screen, though it may not be in the foreground and interacting with the user. Between these two methods you can maintain resources that are needed to show the activity to the user. The foreground lifetime of an activity happens between a call to onResume() until a corresponding call to onPause(). During this time the activity is in front of all other activities and interacting with the user. An activity can frequently go between the resumed and paused states -- for example when the device goes to sleep, when an activity result is delivered, when a new intent is delivered -- so the code in these methods should be fairly lightweight.</w:t>
+        <w:t>The visible lifetime of an activity happens between a call to onStart() until a corresponding call to onStop(). During this time the user can see the activity on-screen, though it may not be in the foreground and interacting with the user. Between these two methods you can maintain resources that are needed to show the activity to the user. The foreground lifetime of an activity happens between a call to onResume() until a corresponding call to onPause(). During this time the activity is in front of all other activities and interacting with the user. An activity can frequently go between the resumed and paused states -- for example when the device goes to sleep, when an activity result is delivered, when a new intent is delivered -- so the code in these methods should be fairly lightweight.</w:t>
       </w:r>
     </w:p>
     <w:p>
@@ -9322,7 +9097,6 @@
         <w:spacing w:before="240" w:line="360" w:lineRule="auto"/>
         <w:jc w:val="center"/>
         <w:rPr>
-          <w:sz w:val="26"/>
           <w:szCs w:val="26"/>
         </w:rPr>
       </w:pPr>
@@ -9377,7 +9151,6 @@
         </w:numPr>
         <w:spacing w:before="240" w:line="360" w:lineRule="auto"/>
         <w:rPr>
-          <w:sz w:val="26"/>
           <w:szCs w:val="26"/>
         </w:rPr>
       </w:pPr>
@@ -9387,6 +9160,7 @@
           <w:noProof/>
           <w:lang w:eastAsia="en-US"/>
         </w:rPr>
+        <w:lastRenderedPageBreak/>
         <mc:AlternateContent>
           <mc:Choice Requires="wps">
             <w:drawing>
@@ -9448,14 +9222,12 @@
                               <w:ind w:firstLine="720"/>
                               <w:rPr>
                                 <w:rFonts w:ascii="Consolas" w:hAnsi="Consolas"/>
-                                <w:sz w:val="26"/>
                                 <w:szCs w:val="26"/>
                               </w:rPr>
                             </w:pPr>
                             <w:r>
                               <w:rPr>
                                 <w:rFonts w:ascii="Consolas" w:hAnsi="Consolas"/>
-                                <w:sz w:val="26"/>
                                 <w:szCs w:val="26"/>
                               </w:rPr>
                               <w:t>setContentView(int layout)</w:t>
@@ -9492,14 +9264,12 @@
                         <w:ind w:firstLine="720"/>
                         <w:rPr>
                           <w:rFonts w:ascii="Consolas" w:hAnsi="Consolas"/>
-                          <w:sz w:val="26"/>
                           <w:szCs w:val="26"/>
                         </w:rPr>
                       </w:pPr>
                       <w:r>
                         <w:rPr>
                           <w:rFonts w:ascii="Consolas" w:hAnsi="Consolas"/>
-                          <w:sz w:val="26"/>
                           <w:szCs w:val="26"/>
                         </w:rPr>
                         <w:t>setContentView(int layout)</w:t>
@@ -9515,7 +9285,6 @@
       </w:r>
       <w:r>
         <w:rPr>
-          <w:sz w:val="26"/>
           <w:szCs w:val="26"/>
         </w:rPr>
         <w:t xml:space="preserve">To connect layout xml file with activity class we call method: </w:t>
@@ -9571,16 +9340,13 @@
         </w:numPr>
         <w:spacing w:before="240" w:line="360" w:lineRule="auto"/>
         <w:rPr>
-          <w:sz w:val="26"/>
-          <w:szCs w:val="26"/>
-        </w:rPr>
-      </w:pPr>
-      <w:r>
-        <w:rPr>
-          <w:sz w:val="26"/>
-          <w:szCs w:val="26"/>
-        </w:rPr>
-        <w:lastRenderedPageBreak/>
+          <w:szCs w:val="26"/>
+        </w:rPr>
+      </w:pPr>
+      <w:r>
+        <w:rPr>
+          <w:szCs w:val="26"/>
+        </w:rPr>
         <w:t>Start another activity:</w:t>
       </w:r>
     </w:p>
@@ -9589,13 +9355,11 @@
         <w:spacing w:before="240" w:line="360" w:lineRule="auto"/>
         <w:jc w:val="both"/>
         <w:rPr>
-          <w:sz w:val="26"/>
-          <w:szCs w:val="26"/>
-        </w:rPr>
-      </w:pPr>
-      <w:r>
-        <w:rPr>
-          <w:sz w:val="26"/>
+          <w:szCs w:val="26"/>
+        </w:rPr>
+      </w:pPr>
+      <w:r>
+        <w:rPr>
           <w:szCs w:val="26"/>
         </w:rPr>
         <w:t>An Intent is an object that provides runtime binding between separate components, such as two activities. The Intent represents an app’s "intent to do something." You can use intents for a wide variety of tasks, but in this lesson, your intent starts another activity.</w:t>
@@ -9605,7 +9369,6 @@
       <w:pPr>
         <w:spacing w:before="240" w:line="360" w:lineRule="auto"/>
         <w:rPr>
-          <w:sz w:val="26"/>
           <w:szCs w:val="26"/>
         </w:rPr>
       </w:pPr>
@@ -9660,27 +9423,23 @@
         </w:numPr>
         <w:spacing w:before="240" w:line="360" w:lineRule="auto"/>
         <w:rPr>
-          <w:sz w:val="26"/>
-          <w:szCs w:val="26"/>
-        </w:rPr>
-      </w:pPr>
-      <w:r>
-        <w:rPr>
-          <w:sz w:val="26"/>
+          <w:szCs w:val="26"/>
+        </w:rPr>
+      </w:pPr>
+      <w:r>
+        <w:rPr>
           <w:szCs w:val="26"/>
         </w:rPr>
         <w:t xml:space="preserve">Transfer </w:t>
       </w:r>
       <w:r>
         <w:rPr>
-          <w:sz w:val="26"/>
           <w:szCs w:val="26"/>
         </w:rPr>
         <w:t xml:space="preserve">data between activities: </w:t>
       </w:r>
       <w:r>
         <w:rPr>
-          <w:sz w:val="26"/>
           <w:szCs w:val="26"/>
         </w:rPr>
         <w:t>add the EXTRA_MESSAGE constant and the sendMessage() code, as shown here:</w:t>
@@ -9690,7 +9449,6 @@
       <w:pPr>
         <w:spacing w:before="240" w:line="360" w:lineRule="auto"/>
         <w:rPr>
-          <w:sz w:val="26"/>
           <w:szCs w:val="26"/>
         </w:rPr>
       </w:pPr>
@@ -9740,13 +9498,11 @@
       <w:pPr>
         <w:spacing w:before="240" w:line="360" w:lineRule="auto"/>
         <w:rPr>
-          <w:sz w:val="26"/>
-          <w:szCs w:val="26"/>
-        </w:rPr>
-      </w:pPr>
-      <w:r>
-        <w:rPr>
-          <w:sz w:val="26"/>
+          <w:szCs w:val="26"/>
+        </w:rPr>
+      </w:pPr>
+      <w:r>
+        <w:rPr>
           <w:szCs w:val="26"/>
         </w:rPr>
         <w:t xml:space="preserve">In </w:t>
@@ -9754,14 +9510,12 @@
       <w:r>
         <w:rPr>
           <w:i/>
-          <w:sz w:val="26"/>
           <w:szCs w:val="26"/>
         </w:rPr>
         <w:t>DisplayMessageActivity</w:t>
       </w:r>
       <w:r>
         <w:rPr>
-          <w:sz w:val="26"/>
           <w:szCs w:val="26"/>
         </w:rPr>
         <w:t>, add the following code to the onCreate() method:</w:t>
@@ -9771,7 +9525,6 @@
       <w:pPr>
         <w:spacing w:before="240" w:line="360" w:lineRule="auto"/>
         <w:rPr>
-          <w:sz w:val="26"/>
           <w:szCs w:val="26"/>
         </w:rPr>
       </w:pPr>
@@ -9780,6 +9533,7 @@
           <w:noProof/>
           <w:lang w:eastAsia="en-US"/>
         </w:rPr>
+        <w:lastRenderedPageBreak/>
         <w:drawing>
           <wp:inline distT="0" distB="0" distL="0" distR="0" wp14:anchorId="59357AE5" wp14:editId="7114B054">
             <wp:extent cx="5943600" cy="2532380"/>
@@ -9826,7 +9580,6 @@
         </w:numPr>
         <w:spacing w:before="240" w:line="360" w:lineRule="auto"/>
         <w:rPr>
-          <w:sz w:val="26"/>
           <w:szCs w:val="26"/>
         </w:rPr>
       </w:pPr>
@@ -9835,7 +9588,6 @@
           <w:noProof/>
           <w:lang w:eastAsia="en-US"/>
         </w:rPr>
-        <w:lastRenderedPageBreak/>
         <mc:AlternateContent>
           <mc:Choice Requires="wps">
             <w:drawing>
@@ -9970,7 +9722,6 @@
                               <w:ind w:left="360"/>
                               <w:rPr>
                                 <w:rFonts w:ascii="Consolas" w:hAnsi="Consolas"/>
-                                <w:sz w:val="26"/>
                                 <w:szCs w:val="26"/>
                               </w:rPr>
                             </w:pPr>
@@ -10079,7 +9830,6 @@
                         <w:ind w:left="360"/>
                         <w:rPr>
                           <w:rFonts w:ascii="Consolas" w:hAnsi="Consolas"/>
-                          <w:sz w:val="26"/>
                           <w:szCs w:val="26"/>
                         </w:rPr>
                       </w:pPr>
@@ -10094,7 +9844,6 @@
       </w:r>
       <w:r>
         <w:rPr>
-          <w:sz w:val="26"/>
           <w:szCs w:val="26"/>
         </w:rPr>
         <w:t>Handle other button of your mobile/tablet</w:t>
@@ -10115,20 +9864,17 @@
         <w:spacing w:before="240"/>
         <w:jc w:val="both"/>
         <w:rPr>
-          <w:sz w:val="26"/>
-          <w:szCs w:val="26"/>
-        </w:rPr>
-      </w:pPr>
-      <w:r>
-        <w:rPr>
-          <w:sz w:val="26"/>
+          <w:szCs w:val="26"/>
+        </w:rPr>
+      </w:pPr>
+      <w:r>
+        <w:rPr>
           <w:szCs w:val="26"/>
         </w:rPr>
         <w:t>The FragmentActivity subclass can make use of the Fragment class to better modularize their code, build more sophisticated user interfaces for larger screens, and help scale their application between small and large screens</w:t>
       </w:r>
       <w:r>
         <w:rPr>
-          <w:sz w:val="26"/>
           <w:szCs w:val="26"/>
         </w:rPr>
         <w:t>.</w:t>
@@ -10144,21 +9890,18 @@
         <w:spacing w:before="240"/>
         <w:jc w:val="both"/>
         <w:rPr>
-          <w:sz w:val="26"/>
           <w:szCs w:val="26"/>
         </w:rPr>
       </w:pPr>
       <w:r>
         <w:rPr>
           <w:i/>
-          <w:sz w:val="26"/>
           <w:szCs w:val="26"/>
         </w:rPr>
         <w:t xml:space="preserve">FragmentProfile </w:t>
       </w:r>
       <w:r>
         <w:rPr>
-          <w:sz w:val="26"/>
           <w:szCs w:val="26"/>
         </w:rPr>
         <w:t xml:space="preserve">connects with layout </w:t>
@@ -10166,7 +9909,6 @@
       <w:r>
         <w:rPr>
           <w:i/>
-          <w:sz w:val="26"/>
           <w:szCs w:val="26"/>
         </w:rPr>
         <w:t>fragment_profile</w:t>
@@ -10177,7 +9919,6 @@
         <w:spacing w:before="240"/>
         <w:jc w:val="both"/>
         <w:rPr>
-          <w:sz w:val="26"/>
           <w:szCs w:val="26"/>
         </w:rPr>
       </w:pPr>
@@ -10233,21 +9974,18 @@
         <w:spacing w:before="240"/>
         <w:jc w:val="both"/>
         <w:rPr>
-          <w:sz w:val="26"/>
           <w:szCs w:val="26"/>
         </w:rPr>
       </w:pPr>
       <w:r>
         <w:rPr>
           <w:i/>
-          <w:sz w:val="26"/>
           <w:szCs w:val="26"/>
         </w:rPr>
         <w:t>FragmentShopping</w:t>
       </w:r>
       <w:r>
         <w:rPr>
-          <w:sz w:val="26"/>
           <w:szCs w:val="26"/>
         </w:rPr>
         <w:t xml:space="preserve"> connects with layout </w:t>
@@ -10255,7 +9993,6 @@
       <w:r>
         <w:rPr>
           <w:i/>
-          <w:sz w:val="26"/>
           <w:szCs w:val="26"/>
         </w:rPr>
         <w:t>fragment_store</w:t>
@@ -10266,7 +10003,6 @@
         <w:spacing w:before="240"/>
         <w:jc w:val="both"/>
         <w:rPr>
-          <w:sz w:val="26"/>
           <w:szCs w:val="26"/>
         </w:rPr>
       </w:pPr>
@@ -10322,15 +10058,14 @@
         <w:spacing w:before="240"/>
         <w:jc w:val="both"/>
         <w:rPr>
-          <w:sz w:val="26"/>
-          <w:szCs w:val="26"/>
-        </w:rPr>
-      </w:pPr>
-      <w:r>
-        <w:rPr>
-          <w:sz w:val="26"/>
-          <w:szCs w:val="26"/>
-        </w:rPr>
+          <w:szCs w:val="26"/>
+        </w:rPr>
+      </w:pPr>
+      <w:r>
+        <w:rPr>
+          <w:szCs w:val="26"/>
+        </w:rPr>
+        <w:lastRenderedPageBreak/>
         <w:t>Then add those 2 fragments to file xml which is connected with main activity:</w:t>
       </w:r>
     </w:p>
@@ -10339,7 +10074,6 @@
         <w:spacing w:before="240"/>
         <w:jc w:val="both"/>
         <w:rPr>
-          <w:sz w:val="26"/>
           <w:szCs w:val="26"/>
         </w:rPr>
       </w:pPr>
@@ -10348,7 +10082,6 @@
           <w:noProof/>
           <w:lang w:eastAsia="en-US"/>
         </w:rPr>
-        <w:lastRenderedPageBreak/>
         <w:drawing>
           <wp:inline distT="0" distB="0" distL="0" distR="0" wp14:anchorId="24878719" wp14:editId="7E569425">
             <wp:extent cx="4228186" cy="3072224"/>
@@ -10391,7 +10124,6 @@
         <w:spacing w:before="240"/>
         <w:jc w:val="both"/>
         <w:rPr>
-          <w:sz w:val="26"/>
           <w:szCs w:val="26"/>
         </w:rPr>
       </w:pPr>
@@ -10522,7 +10254,6 @@
       </w:r>
       <w:r>
         <w:rPr>
-          <w:sz w:val="26"/>
           <w:szCs w:val="26"/>
         </w:rPr>
         <w:t>So whenever that activity starts, 2 fragment will start together:</w:t>
@@ -10855,6 +10586,7 @@
           <w:noProof/>
           <w:lang w:eastAsia="en-US"/>
         </w:rPr>
+        <w:lastRenderedPageBreak/>
         <w:br w:type="page"/>
       </w:r>
     </w:p>
@@ -10881,7 +10613,6 @@
         <w:rPr>
           <w:b/>
           <w:noProof/>
-          <w:sz w:val="26"/>
           <w:szCs w:val="26"/>
           <w:lang w:eastAsia="en-US"/>
         </w:rPr>
@@ -10890,7 +10621,6 @@
         <w:rPr>
           <w:b/>
           <w:noProof/>
-          <w:sz w:val="26"/>
           <w:szCs w:val="26"/>
           <w:lang w:eastAsia="en-US"/>
         </w:rPr>
@@ -10905,7 +10635,6 @@
         <w:rPr>
           <w:rFonts w:eastAsia="Times New Roman" w:cs="Times New Roman"/>
           <w:color w:val="000000"/>
-          <w:sz w:val="26"/>
           <w:szCs w:val="26"/>
           <w:lang w:eastAsia="en-US"/>
         </w:rPr>
@@ -10914,7 +10643,6 @@
         <w:rPr>
           <w:rFonts w:eastAsia="Times New Roman" w:cs="Times New Roman"/>
           <w:color w:val="000000"/>
-          <w:sz w:val="26"/>
           <w:szCs w:val="26"/>
           <w:lang w:eastAsia="en-US"/>
         </w:rPr>
@@ -10924,7 +10652,6 @@
         <w:rPr>
           <w:rFonts w:eastAsia="Times New Roman" w:cs="Times New Roman"/>
           <w:color w:val="000000"/>
-          <w:sz w:val="26"/>
           <w:szCs w:val="26"/>
           <w:lang w:eastAsia="en-US"/>
         </w:rPr>
@@ -11149,7 +10876,6 @@
       <w:pPr>
         <w:rPr>
           <w:noProof/>
-          <w:sz w:val="26"/>
           <w:szCs w:val="26"/>
           <w:lang w:eastAsia="en-US"/>
         </w:rPr>
@@ -11157,7 +10883,6 @@
       <w:r>
         <w:rPr>
           <w:noProof/>
-          <w:sz w:val="26"/>
           <w:szCs w:val="26"/>
           <w:lang w:eastAsia="en-US"/>
         </w:rPr>
@@ -11246,7 +10971,6 @@
       <w:pPr>
         <w:rPr>
           <w:noProof/>
-          <w:sz w:val="26"/>
           <w:szCs w:val="26"/>
           <w:lang w:eastAsia="en-US"/>
         </w:rPr>
@@ -11254,7 +10978,6 @@
       <w:r>
         <w:rPr>
           <w:noProof/>
-          <w:sz w:val="26"/>
           <w:szCs w:val="26"/>
           <w:lang w:eastAsia="en-US"/>
         </w:rPr>
@@ -11266,7 +10989,6 @@
         <w:ind w:firstLine="720"/>
         <w:rPr>
           <w:noProof/>
-          <w:sz w:val="26"/>
           <w:szCs w:val="26"/>
           <w:lang w:eastAsia="en-US"/>
         </w:rPr>
@@ -11274,7 +10996,6 @@
       <w:r>
         <w:rPr>
           <w:noProof/>
-          <w:sz w:val="26"/>
           <w:szCs w:val="26"/>
           <w:lang w:eastAsia="en-US"/>
         </w:rPr>
@@ -11285,7 +11006,6 @@
       <w:pPr>
         <w:rPr>
           <w:noProof/>
-          <w:sz w:val="26"/>
           <w:szCs w:val="26"/>
           <w:lang w:eastAsia="en-US"/>
         </w:rPr>
@@ -11334,7 +11054,6 @@
       <w:r>
         <w:rPr>
           <w:noProof/>
-          <w:sz w:val="26"/>
           <w:szCs w:val="26"/>
           <w:lang w:eastAsia="en-US"/>
         </w:rPr>
@@ -11351,7 +11070,6 @@
       <w:r>
         <w:rPr>
           <w:noProof/>
-          <w:sz w:val="26"/>
           <w:szCs w:val="26"/>
           <w:lang w:eastAsia="en-US"/>
         </w:rPr>
@@ -11733,13 +11451,11 @@
         <w:spacing w:before="240"/>
         <w:jc w:val="both"/>
         <w:rPr>
-          <w:sz w:val="26"/>
-          <w:szCs w:val="26"/>
-        </w:rPr>
-      </w:pPr>
-      <w:r>
-        <w:rPr>
-          <w:sz w:val="26"/>
+          <w:szCs w:val="26"/>
+        </w:rPr>
+      </w:pPr>
+      <w:r>
+        <w:rPr>
           <w:szCs w:val="26"/>
         </w:rPr>
         <w:t>A dialog is a small window that prompts the user to make a decision or enter additional information. A dialog does not fill the screen and is normally used for modal events that require users to take an action before they can proceed.</w:t>
@@ -11750,13 +11466,11 @@
         <w:spacing w:before="240"/>
         <w:jc w:val="both"/>
         <w:rPr>
-          <w:sz w:val="26"/>
-          <w:szCs w:val="26"/>
-        </w:rPr>
-      </w:pPr>
-      <w:r>
-        <w:rPr>
-          <w:sz w:val="26"/>
+          <w:szCs w:val="26"/>
+        </w:rPr>
+      </w:pPr>
+      <w:r>
+        <w:rPr>
           <w:szCs w:val="26"/>
         </w:rPr>
         <w:t>The Dialog class is the base class for dialogs, but you should avoid instantiating Dialog directly. Instead, use one of the following subclasses:</w:t>
@@ -11772,35 +11486,30 @@
         <w:spacing w:before="240"/>
         <w:jc w:val="both"/>
         <w:rPr>
-          <w:sz w:val="26"/>
           <w:szCs w:val="26"/>
         </w:rPr>
       </w:pPr>
       <w:r>
         <w:rPr>
           <w:b/>
-          <w:sz w:val="26"/>
           <w:szCs w:val="26"/>
         </w:rPr>
         <w:t>AlertDialog</w:t>
       </w:r>
       <w:r>
         <w:rPr>
-          <w:sz w:val="26"/>
           <w:szCs w:val="26"/>
         </w:rPr>
         <w:t>:</w:t>
       </w:r>
       <w:r>
         <w:rPr>
-          <w:sz w:val="26"/>
           <w:szCs w:val="26"/>
         </w:rPr>
         <w:t xml:space="preserve"> </w:t>
       </w:r>
       <w:r>
         <w:rPr>
-          <w:sz w:val="26"/>
           <w:szCs w:val="26"/>
         </w:rPr>
         <w:t>A dialog that can show a title, up to three buttons, a list of selectable items, or a custom layout.</w:t>
@@ -11816,21 +11525,18 @@
         <w:spacing w:before="240"/>
         <w:jc w:val="both"/>
         <w:rPr>
-          <w:sz w:val="26"/>
           <w:szCs w:val="26"/>
         </w:rPr>
       </w:pPr>
       <w:r>
         <w:rPr>
           <w:b/>
-          <w:sz w:val="26"/>
           <w:szCs w:val="26"/>
         </w:rPr>
         <w:t>DatePickerDialog</w:t>
       </w:r>
       <w:r>
         <w:rPr>
-          <w:sz w:val="26"/>
           <w:szCs w:val="26"/>
         </w:rPr>
         <w:t xml:space="preserve"> or </w:t>
@@ -11838,28 +11544,24 @@
       <w:r>
         <w:rPr>
           <w:b/>
-          <w:sz w:val="26"/>
           <w:szCs w:val="26"/>
         </w:rPr>
         <w:t>TimePickerDialog</w:t>
       </w:r>
       <w:r>
         <w:rPr>
-          <w:sz w:val="26"/>
           <w:szCs w:val="26"/>
         </w:rPr>
         <w:t>:</w:t>
       </w:r>
       <w:r>
         <w:rPr>
-          <w:sz w:val="26"/>
           <w:szCs w:val="26"/>
         </w:rPr>
         <w:t xml:space="preserve"> </w:t>
       </w:r>
       <w:r>
         <w:rPr>
-          <w:sz w:val="26"/>
           <w:szCs w:val="26"/>
         </w:rPr>
         <w:t>A dialog with a pre-defined UI that allows the user to select a date or time.</w:t>
@@ -11870,20 +11572,17 @@
         <w:spacing w:before="240"/>
         <w:jc w:val="both"/>
         <w:rPr>
-          <w:sz w:val="26"/>
-          <w:szCs w:val="26"/>
-        </w:rPr>
-      </w:pPr>
-      <w:r>
-        <w:rPr>
-          <w:sz w:val="26"/>
+          <w:szCs w:val="26"/>
+        </w:rPr>
+      </w:pPr>
+      <w:r>
+        <w:rPr>
           <w:szCs w:val="26"/>
         </w:rPr>
         <w:t>But in this project we only use, our custom Dialog</w:t>
       </w:r>
       <w:r>
         <w:rPr>
-          <w:sz w:val="26"/>
           <w:szCs w:val="26"/>
         </w:rPr>
         <w:t>. This is one of them:</w:t>
@@ -11894,7 +11593,6 @@
         <w:spacing w:before="240"/>
         <w:jc w:val="center"/>
         <w:rPr>
-          <w:sz w:val="26"/>
           <w:szCs w:val="26"/>
         </w:rPr>
       </w:pPr>
@@ -11945,13 +11643,11 @@
         <w:spacing w:before="240"/>
         <w:jc w:val="both"/>
         <w:rPr>
-          <w:sz w:val="26"/>
-          <w:szCs w:val="26"/>
-        </w:rPr>
-      </w:pPr>
-      <w:r>
-        <w:rPr>
-          <w:sz w:val="26"/>
+          <w:szCs w:val="26"/>
+        </w:rPr>
+      </w:pPr>
+      <w:r>
+        <w:rPr>
           <w:szCs w:val="26"/>
         </w:rPr>
         <w:t xml:space="preserve">The layout xml keeps being placed in layout directory and has 2 button, 1 TextView, 1 image effect. To make this dialog, we absolutely use </w:t>
@@ -11959,14 +11655,12 @@
       <w:r>
         <w:rPr>
           <w:i/>
-          <w:sz w:val="26"/>
           <w:szCs w:val="26"/>
         </w:rPr>
         <w:t xml:space="preserve">LayoutInflater </w:t>
       </w:r>
       <w:r>
         <w:rPr>
-          <w:sz w:val="26"/>
           <w:szCs w:val="26"/>
         </w:rPr>
         <w:t>to set layout for it.</w:t>
@@ -11978,7 +11672,6 @@
         <w:jc w:val="both"/>
         <w:rPr>
           <w:i/>
-          <w:sz w:val="26"/>
           <w:szCs w:val="26"/>
         </w:rPr>
       </w:pPr>
@@ -12030,13 +11723,11 @@
         <w:spacing w:before="240"/>
         <w:jc w:val="both"/>
         <w:rPr>
-          <w:sz w:val="26"/>
-          <w:szCs w:val="26"/>
-        </w:rPr>
-      </w:pPr>
-      <w:r>
-        <w:rPr>
-          <w:sz w:val="26"/>
+          <w:szCs w:val="26"/>
+        </w:rPr>
+      </w:pPr>
+      <w:r>
+        <w:rPr>
           <w:szCs w:val="26"/>
         </w:rPr>
         <w:t>Then do basic steps like mapping, assigning,….:</w:t>
@@ -12048,7 +11739,6 @@
         <w:jc w:val="both"/>
         <w:rPr>
           <w:rFonts w:ascii="Cambria" w:hAnsi="Cambria"/>
-          <w:sz w:val="26"/>
           <w:szCs w:val="26"/>
           <w:lang w:val="vi-VN"/>
         </w:rPr>
@@ -12108,14 +11798,12 @@
         <w:jc w:val="both"/>
         <w:rPr>
           <w:rFonts w:ascii="Cambria" w:hAnsi="Cambria"/>
-          <w:sz w:val="26"/>
           <w:szCs w:val="26"/>
         </w:rPr>
       </w:pPr>
       <w:r>
         <w:rPr>
           <w:rFonts w:ascii="Cambria" w:hAnsi="Cambria"/>
-          <w:sz w:val="26"/>
           <w:szCs w:val="26"/>
         </w:rPr>
         <w:t xml:space="preserve">Finally, to make this dialog appear on screen we use method: </w:t>
@@ -12168,14 +11856,12 @@
         <w:jc w:val="both"/>
         <w:rPr>
           <w:rFonts w:ascii="Cambria" w:hAnsi="Cambria"/>
-          <w:sz w:val="26"/>
           <w:szCs w:val="26"/>
         </w:rPr>
       </w:pPr>
       <w:r>
         <w:rPr>
           <w:rFonts w:ascii="Cambria" w:hAnsi="Cambria"/>
-          <w:sz w:val="26"/>
           <w:szCs w:val="26"/>
         </w:rPr>
         <w:t>Dialog gives us some more properties:</w:t>
@@ -12192,14 +11878,12 @@
         <w:jc w:val="both"/>
         <w:rPr>
           <w:rFonts w:ascii="Consolas" w:hAnsi="Consolas"/>
-          <w:sz w:val="26"/>
           <w:szCs w:val="26"/>
         </w:rPr>
       </w:pPr>
       <w:r>
         <w:rPr>
           <w:rFonts w:ascii="Cambria" w:hAnsi="Cambria"/>
-          <w:sz w:val="26"/>
           <w:szCs w:val="26"/>
         </w:rPr>
         <w:t xml:space="preserve">Cancle dialog: </w:t>
@@ -12207,7 +11891,6 @@
       <w:r>
         <w:rPr>
           <w:rFonts w:ascii="Consolas" w:hAnsi="Consolas"/>
-          <w:sz w:val="26"/>
           <w:szCs w:val="26"/>
         </w:rPr>
         <w:t>Cancle()</w:t>
@@ -12224,14 +11907,12 @@
         <w:jc w:val="both"/>
         <w:rPr>
           <w:rFonts w:ascii="Consolas" w:hAnsi="Consolas"/>
-          <w:sz w:val="26"/>
           <w:szCs w:val="26"/>
         </w:rPr>
       </w:pPr>
       <w:r>
         <w:rPr>
           <w:rFonts w:ascii="Cambria" w:hAnsi="Cambria"/>
-          <w:sz w:val="26"/>
           <w:szCs w:val="26"/>
         </w:rPr>
         <w:t xml:space="preserve">Unable touch outside the dialog: </w:t>
@@ -12239,7 +11920,6 @@
       <w:r>
         <w:rPr>
           <w:rFonts w:ascii="Consolas" w:hAnsi="Consolas"/>
-          <w:sz w:val="26"/>
           <w:szCs w:val="26"/>
         </w:rPr>
         <w:t xml:space="preserve">setCanceledOnTouchOutside(false) </w:t>
@@ -12278,27 +11958,23 @@
         <w:spacing w:before="240"/>
         <w:jc w:val="both"/>
         <w:rPr>
-          <w:sz w:val="26"/>
-          <w:szCs w:val="26"/>
-        </w:rPr>
-      </w:pPr>
-      <w:r>
-        <w:rPr>
-          <w:sz w:val="26"/>
+          <w:szCs w:val="26"/>
+        </w:rPr>
+      </w:pPr>
+      <w:r>
+        <w:rPr>
           <w:szCs w:val="26"/>
         </w:rPr>
         <w:t>The HandleFile is a singleton class</w:t>
       </w:r>
       <w:r>
         <w:rPr>
-          <w:sz w:val="26"/>
           <w:szCs w:val="26"/>
         </w:rPr>
         <w:t>.</w:t>
       </w:r>
       <w:r>
         <w:rPr>
-          <w:sz w:val="26"/>
           <w:szCs w:val="26"/>
         </w:rPr>
         <w:t xml:space="preserve"> It helps our app remain the data for later running, against missing user data. We use JSON file to store those data from Feature class (which contains the static variables).  </w:t>
@@ -12309,13 +11985,11 @@
         <w:spacing w:before="240"/>
         <w:jc w:val="both"/>
         <w:rPr>
-          <w:sz w:val="26"/>
-          <w:szCs w:val="26"/>
-        </w:rPr>
-      </w:pPr>
-      <w:r>
-        <w:rPr>
-          <w:sz w:val="26"/>
+          <w:szCs w:val="26"/>
+        </w:rPr>
+      </w:pPr>
+      <w:r>
+        <w:rPr>
           <w:szCs w:val="26"/>
         </w:rPr>
         <w:lastRenderedPageBreak/>
@@ -12323,7 +11997,6 @@
       </w:r>
       <w:r>
         <w:rPr>
-          <w:sz w:val="26"/>
           <w:szCs w:val="26"/>
         </w:rPr>
         <w:t xml:space="preserve"> it.</w:t>
@@ -12334,41 +12007,35 @@
         <w:spacing w:before="240"/>
         <w:jc w:val="both"/>
         <w:rPr>
-          <w:sz w:val="26"/>
-          <w:szCs w:val="26"/>
-        </w:rPr>
-      </w:pPr>
-      <w:r>
-        <w:rPr>
-          <w:sz w:val="26"/>
+          <w:szCs w:val="26"/>
+        </w:rPr>
+      </w:pPr>
+      <w:r>
+        <w:rPr>
           <w:szCs w:val="26"/>
         </w:rPr>
         <w:t>Android provides four different classes to manipulate JSON data. These classes are JSONArray,</w:t>
       </w:r>
       <w:r>
         <w:rPr>
-          <w:sz w:val="26"/>
           <w:szCs w:val="26"/>
         </w:rPr>
         <w:t xml:space="preserve"> </w:t>
       </w:r>
       <w:r>
         <w:rPr>
-          <w:sz w:val="26"/>
           <w:szCs w:val="26"/>
         </w:rPr>
         <w:t>JSONObject,</w:t>
       </w:r>
       <w:r>
         <w:rPr>
-          <w:sz w:val="26"/>
           <w:szCs w:val="26"/>
         </w:rPr>
         <w:t xml:space="preserve"> </w:t>
       </w:r>
       <w:r>
         <w:rPr>
-          <w:sz w:val="26"/>
           <w:szCs w:val="26"/>
         </w:rPr>
         <w:t>JSONStringer and JSONTokenizer.</w:t>
@@ -12379,13 +12046,11 @@
         <w:spacing w:before="240"/>
         <w:jc w:val="both"/>
         <w:rPr>
-          <w:sz w:val="26"/>
-          <w:szCs w:val="26"/>
-        </w:rPr>
-      </w:pPr>
-      <w:r>
-        <w:rPr>
-          <w:sz w:val="26"/>
+          <w:szCs w:val="26"/>
+        </w:rPr>
+      </w:pPr>
+      <w:r>
+        <w:rPr>
           <w:szCs w:val="26"/>
         </w:rPr>
         <w:t>An JSON file consist of many components. Here is the table defining the components of an JSON file and their description −</w:t>
@@ -12964,13 +12629,11 @@
         <w:spacing w:before="240"/>
         <w:jc w:val="both"/>
         <w:rPr>
-          <w:sz w:val="26"/>
-          <w:szCs w:val="26"/>
-        </w:rPr>
-      </w:pPr>
-      <w:r>
-        <w:rPr>
-          <w:sz w:val="26"/>
+          <w:szCs w:val="26"/>
+        </w:rPr>
+      </w:pPr>
+      <w:r>
+        <w:rPr>
           <w:szCs w:val="26"/>
         </w:rPr>
         <w:t>The method getJSONObject returns the JSON object. The method getString returns the string value of the specified key.</w:t>
@@ -13285,13 +12948,11 @@
       <w:pPr>
         <w:spacing w:before="240" w:after="0"/>
         <w:rPr>
-          <w:sz w:val="26"/>
-          <w:szCs w:val="26"/>
-        </w:rPr>
-      </w:pPr>
-      <w:r>
-        <w:rPr>
-          <w:sz w:val="26"/>
+          <w:szCs w:val="26"/>
+        </w:rPr>
+      </w:pPr>
+      <w:r>
+        <w:rPr>
           <w:szCs w:val="26"/>
         </w:rPr>
         <w:t>For example:</w:t>
@@ -13306,7 +12967,6 @@
         </w:numPr>
         <w:spacing w:before="240" w:after="0"/>
         <w:rPr>
-          <w:sz w:val="26"/>
           <w:szCs w:val="26"/>
         </w:rPr>
       </w:pPr>
@@ -13425,7 +13085,6 @@
       </w:r>
       <w:r>
         <w:rPr>
-          <w:sz w:val="26"/>
           <w:szCs w:val="26"/>
         </w:rPr>
         <w:t>Create JSON:</w:t>
@@ -13435,7 +13094,6 @@
       <w:pPr>
         <w:spacing w:after="0"/>
         <w:rPr>
-          <w:sz w:val="26"/>
           <w:szCs w:val="26"/>
         </w:rPr>
       </w:pPr>
@@ -13598,7 +13256,6 @@
       <w:pPr>
         <w:spacing w:after="0"/>
         <w:rPr>
-          <w:sz w:val="26"/>
           <w:szCs w:val="26"/>
         </w:rPr>
       </w:pPr>
@@ -13660,13 +13317,11 @@
         </w:numPr>
         <w:spacing w:after="0"/>
         <w:rPr>
-          <w:sz w:val="26"/>
-          <w:szCs w:val="26"/>
-        </w:rPr>
-      </w:pPr>
-      <w:r>
-        <w:rPr>
-          <w:sz w:val="26"/>
+          <w:szCs w:val="26"/>
+        </w:rPr>
+      </w:pPr>
+      <w:r>
+        <w:rPr>
           <w:szCs w:val="26"/>
         </w:rPr>
         <w:t>Read JSON:</w:t>
@@ -13675,7 +13330,6 @@
     <w:p>
       <w:pPr>
         <w:rPr>
-          <w:sz w:val="26"/>
           <w:szCs w:val="26"/>
         </w:rPr>
       </w:pPr>
@@ -13724,7 +13378,6 @@
     <w:p>
       <w:pPr>
         <w:rPr>
-          <w:sz w:val="26"/>
           <w:szCs w:val="26"/>
         </w:rPr>
       </w:pPr>
@@ -13791,27 +13444,23 @@
       <w:pPr>
         <w:spacing w:before="240"/>
         <w:rPr>
-          <w:sz w:val="26"/>
-          <w:szCs w:val="26"/>
-        </w:rPr>
-      </w:pPr>
-      <w:r>
-        <w:rPr>
-          <w:sz w:val="26"/>
+          <w:szCs w:val="26"/>
+        </w:rPr>
+      </w:pPr>
+      <w:r>
+        <w:rPr>
           <w:szCs w:val="26"/>
         </w:rPr>
         <w:t>FbConnectHelper</w:t>
       </w:r>
       <w:r>
         <w:rPr>
-          <w:sz w:val="26"/>
           <w:szCs w:val="26"/>
         </w:rPr>
         <w:t xml:space="preserve"> class helps this app connect with facebook account, follow the instruction of Facebook developers</w:t>
       </w:r>
       <w:r>
         <w:rPr>
-          <w:sz w:val="26"/>
           <w:szCs w:val="26"/>
         </w:rPr>
         <w:t xml:space="preserve"> (</w:t>
@@ -13820,7 +13469,6 @@
         <w:r>
           <w:rPr>
             <w:rStyle w:val="Hyperlink"/>
-            <w:sz w:val="26"/>
             <w:szCs w:val="26"/>
           </w:rPr>
           <w:t>https://developers.facebook.com/docs/facebook-login/android</w:t>
@@ -13828,7 +13476,6 @@
       </w:hyperlink>
       <w:r>
         <w:rPr>
-          <w:sz w:val="26"/>
           <w:szCs w:val="26"/>
         </w:rPr>
         <w:t>)</w:t>
@@ -13843,7 +13490,6 @@
         </w:numPr>
         <w:spacing w:before="240"/>
         <w:rPr>
-          <w:sz w:val="26"/>
           <w:szCs w:val="26"/>
         </w:rPr>
       </w:pPr>
@@ -13914,14 +13560,12 @@
                               <w:shd w:val="clear" w:color="auto" w:fill="F2F2F2" w:themeFill="background1" w:themeFillShade="F2"/>
                               <w:rPr>
                                 <w:rFonts w:ascii="Consolas" w:hAnsi="Consolas"/>
-                                <w:sz w:val="26"/>
                                 <w:szCs w:val="26"/>
                               </w:rPr>
                             </w:pPr>
                             <w:r>
                               <w:rPr>
                                 <w:rFonts w:ascii="Consolas" w:hAnsi="Consolas"/>
-                                <w:sz w:val="26"/>
                                 <w:szCs w:val="26"/>
                               </w:rPr>
                               <w:t>&lt;uses-permission android:name="android.permission.INTERNET"/&gt;</w:t>
@@ -13957,14 +13601,12 @@
                         <w:shd w:val="clear" w:color="auto" w:fill="F2F2F2" w:themeFill="background1" w:themeFillShade="F2"/>
                         <w:rPr>
                           <w:rFonts w:ascii="Consolas" w:hAnsi="Consolas"/>
-                          <w:sz w:val="26"/>
                           <w:szCs w:val="26"/>
                         </w:rPr>
                       </w:pPr>
                       <w:r>
                         <w:rPr>
                           <w:rFonts w:ascii="Consolas" w:hAnsi="Consolas"/>
-                          <w:sz w:val="26"/>
                           <w:szCs w:val="26"/>
                         </w:rPr>
                         <w:t>&lt;uses-permission android:name="android.permission.INTERNET"/&gt;</w:t>
@@ -13980,14 +13622,12 @@
       </w:r>
       <w:r>
         <w:rPr>
-          <w:sz w:val="26"/>
           <w:szCs w:val="26"/>
         </w:rPr>
         <w:t>Firstly, we g</w:t>
       </w:r>
       <w:r>
         <w:rPr>
-          <w:sz w:val="26"/>
           <w:szCs w:val="26"/>
         </w:rPr>
         <w:t>ive this app access Internet permission: in /app/manifest/AndroidManifest.xml file</w:t>
@@ -14002,20 +13642,17 @@
         </w:numPr>
         <w:spacing w:before="240" w:line="360" w:lineRule="auto"/>
         <w:rPr>
-          <w:sz w:val="26"/>
-          <w:szCs w:val="26"/>
-        </w:rPr>
-      </w:pPr>
-      <w:r>
-        <w:rPr>
-          <w:sz w:val="26"/>
+          <w:szCs w:val="26"/>
+        </w:rPr>
+      </w:pPr>
+      <w:r>
+        <w:rPr>
           <w:szCs w:val="26"/>
         </w:rPr>
         <w:t>a callbackManager to handle login responses by calling</w:t>
       </w:r>
       <w:r>
         <w:rPr>
-          <w:sz w:val="26"/>
           <w:szCs w:val="26"/>
         </w:rPr>
         <w:t xml:space="preserve"> </w:t>
@@ -14023,7 +13660,6 @@
       <w:r>
         <w:rPr>
           <w:rFonts w:ascii="Consolas" w:hAnsi="Consolas"/>
-          <w:sz w:val="26"/>
           <w:szCs w:val="26"/>
         </w:rPr>
         <w:t>CallbackManager.Factory.create.</w:t>
@@ -14038,27 +13674,23 @@
         </w:numPr>
         <w:spacing w:before="240" w:after="0" w:line="360" w:lineRule="auto"/>
         <w:rPr>
-          <w:sz w:val="26"/>
-          <w:szCs w:val="26"/>
-        </w:rPr>
-      </w:pPr>
-      <w:r>
-        <w:rPr>
-          <w:sz w:val="26"/>
+          <w:szCs w:val="26"/>
+        </w:rPr>
+      </w:pPr>
+      <w:r>
+        <w:rPr>
           <w:szCs w:val="26"/>
         </w:rPr>
         <w:t>To respond to a login result, you n</w:t>
       </w:r>
       <w:r>
         <w:rPr>
-          <w:sz w:val="26"/>
           <w:szCs w:val="26"/>
         </w:rPr>
         <w:t xml:space="preserve">eed to register a callback </w:t>
       </w:r>
       <w:r>
         <w:rPr>
-          <w:sz w:val="26"/>
           <w:szCs w:val="26"/>
         </w:rPr>
         <w:t>with</w:t>
@@ -14066,7 +13698,6 @@
       <w:r>
         <w:rPr>
           <w:rFonts w:ascii="Consolas" w:hAnsi="Consolas"/>
-          <w:sz w:val="26"/>
           <w:szCs w:val="26"/>
         </w:rPr>
         <w:t xml:space="preserve"> </w:t>
@@ -14074,7 +13705,6 @@
       <w:r>
         <w:rPr>
           <w:rFonts w:ascii="Consolas" w:hAnsi="Consolas"/>
-          <w:sz w:val="26"/>
           <w:szCs w:val="26"/>
         </w:rPr>
         <w:t>LoginManager</w:t>
@@ -14083,7 +13713,6 @@
     <w:p>
       <w:pPr>
         <w:rPr>
-          <w:sz w:val="26"/>
           <w:szCs w:val="26"/>
         </w:rPr>
       </w:pPr>
@@ -14132,7 +13761,6 @@
     <w:p>
       <w:pPr>
         <w:rPr>
-          <w:sz w:val="26"/>
           <w:szCs w:val="26"/>
         </w:rPr>
       </w:pPr>
@@ -14187,13 +13815,11 @@
         </w:numPr>
         <w:spacing w:before="240"/>
         <w:rPr>
-          <w:sz w:val="26"/>
-          <w:szCs w:val="26"/>
-        </w:rPr>
-      </w:pPr>
-      <w:r>
-        <w:rPr>
-          <w:sz w:val="26"/>
+          <w:szCs w:val="26"/>
+        </w:rPr>
+      </w:pPr>
+      <w:r>
+        <w:rPr>
           <w:szCs w:val="26"/>
         </w:rPr>
         <w:t xml:space="preserve">call </w:t>
@@ -14201,14 +13827,12 @@
       <w:r>
         <w:rPr>
           <w:rFonts w:ascii="Consolas" w:hAnsi="Consolas"/>
-          <w:sz w:val="26"/>
           <w:szCs w:val="26"/>
         </w:rPr>
         <w:t>callbackManager.onActivityResult</w:t>
       </w:r>
       <w:r>
         <w:rPr>
-          <w:sz w:val="26"/>
           <w:szCs w:val="26"/>
         </w:rPr>
         <w:t xml:space="preserve"> to pass the login results to the </w:t>
@@ -14216,14 +13840,12 @@
       <w:r>
         <w:rPr>
           <w:rFonts w:ascii="Consolas" w:hAnsi="Consolas"/>
-          <w:sz w:val="26"/>
           <w:szCs w:val="26"/>
         </w:rPr>
         <w:t xml:space="preserve">LoginManager </w:t>
       </w:r>
       <w:r>
         <w:rPr>
-          <w:sz w:val="26"/>
           <w:szCs w:val="26"/>
         </w:rPr>
         <w:t xml:space="preserve">via </w:t>
@@ -14231,14 +13853,12 @@
       <w:r>
         <w:rPr>
           <w:rFonts w:ascii="Consolas" w:hAnsi="Consolas"/>
-          <w:sz w:val="26"/>
           <w:szCs w:val="26"/>
         </w:rPr>
         <w:t>callbackManager</w:t>
       </w:r>
       <w:r>
         <w:rPr>
-          <w:sz w:val="26"/>
           <w:szCs w:val="26"/>
         </w:rPr>
         <w:t>.</w:t>
@@ -14248,7 +13868,6 @@
       <w:pPr>
         <w:spacing w:before="240"/>
         <w:rPr>
-          <w:sz w:val="26"/>
           <w:szCs w:val="26"/>
         </w:rPr>
       </w:pPr>
@@ -14304,13 +13923,11 @@
         </w:numPr>
         <w:spacing w:before="240" w:after="0"/>
         <w:rPr>
-          <w:sz w:val="26"/>
-          <w:szCs w:val="26"/>
-        </w:rPr>
-      </w:pPr>
-      <w:r>
-        <w:rPr>
-          <w:sz w:val="26"/>
+          <w:szCs w:val="26"/>
+        </w:rPr>
+      </w:pPr>
+      <w:r>
+        <w:rPr>
           <w:szCs w:val="26"/>
         </w:rPr>
         <w:t>Then Facebook will response us by JSON file like this</w:t>
@@ -14320,7 +13937,6 @@
       <w:pPr>
         <w:spacing w:after="0"/>
         <w:rPr>
-          <w:sz w:val="26"/>
           <w:szCs w:val="26"/>
         </w:rPr>
       </w:pPr>
@@ -14377,13 +13993,11 @@
       <w:pPr>
         <w:spacing w:before="240"/>
         <w:rPr>
-          <w:sz w:val="26"/>
-          <w:szCs w:val="26"/>
-        </w:rPr>
-      </w:pPr>
-      <w:r>
-        <w:rPr>
-          <w:sz w:val="26"/>
+          <w:szCs w:val="26"/>
+        </w:rPr>
+      </w:pPr>
+      <w:r>
+        <w:rPr>
           <w:szCs w:val="26"/>
         </w:rPr>
         <w:t>After that, we can analyze that file like Handle File</w:t>
@@ -14393,20 +14007,17 @@
       <w:pPr>
         <w:spacing w:before="240" w:after="0"/>
         <w:rPr>
-          <w:sz w:val="26"/>
-          <w:szCs w:val="26"/>
-        </w:rPr>
-      </w:pPr>
-      <w:r>
-        <w:rPr>
-          <w:sz w:val="26"/>
+          <w:szCs w:val="26"/>
+        </w:rPr>
+      </w:pPr>
+      <w:r>
+        <w:rPr>
           <w:szCs w:val="26"/>
         </w:rPr>
         <w:t>Use case</w:t>
       </w:r>
       <w:r>
         <w:rPr>
-          <w:sz w:val="26"/>
           <w:szCs w:val="26"/>
         </w:rPr>
         <w:t xml:space="preserve"> of </w:t>
@@ -14414,14 +14025,12 @@
       <w:r>
         <w:rPr>
           <w:i/>
-          <w:sz w:val="26"/>
           <w:szCs w:val="26"/>
         </w:rPr>
         <w:t>FbConnectHelper</w:t>
       </w:r>
       <w:r>
         <w:rPr>
-          <w:sz w:val="26"/>
           <w:szCs w:val="26"/>
         </w:rPr>
         <w:t>:</w:t>
@@ -14433,14 +14042,12 @@
         <w:spacing w:before="240"/>
         <w:ind w:left="360"/>
         <w:rPr>
-          <w:sz w:val="26"/>
           <w:szCs w:val="26"/>
         </w:rPr>
       </w:pPr>
       <w:r>
         <w:rPr>
           <w:rFonts w:ascii="Consolas" w:hAnsi="Consolas"/>
-          <w:sz w:val="26"/>
           <w:szCs w:val="26"/>
         </w:rPr>
         <w:t xml:space="preserve"> </w:t>
@@ -14457,7 +14064,6 @@
     <w:p>
       <w:pPr>
         <w:rPr>
-          <w:sz w:val="26"/>
           <w:szCs w:val="26"/>
         </w:rPr>
       </w:pPr>
@@ -14664,13 +14270,11 @@
       <w:pPr>
         <w:jc w:val="both"/>
         <w:rPr>
-          <w:sz w:val="26"/>
-          <w:szCs w:val="26"/>
-        </w:rPr>
-      </w:pPr>
-      <w:r>
-        <w:rPr>
-          <w:sz w:val="26"/>
+          <w:szCs w:val="26"/>
+        </w:rPr>
+      </w:pPr>
+      <w:r>
+        <w:rPr>
           <w:szCs w:val="26"/>
         </w:rPr>
         <w:t>We use Picasso library to support us handle the image which we will from the internet. We also apply singleton to this class.</w:t>
@@ -14685,20 +14289,17 @@
         </w:numPr>
         <w:jc w:val="both"/>
         <w:rPr>
-          <w:sz w:val="26"/>
-          <w:szCs w:val="26"/>
-        </w:rPr>
-      </w:pPr>
-      <w:r>
-        <w:rPr>
-          <w:sz w:val="26"/>
+          <w:szCs w:val="26"/>
+        </w:rPr>
+      </w:pPr>
+      <w:r>
+        <w:rPr>
           <w:szCs w:val="26"/>
         </w:rPr>
         <w:t>Target class for saving image bitmap returned from Picasso</w:t>
       </w:r>
       <w:r>
         <w:rPr>
-          <w:sz w:val="26"/>
           <w:szCs w:val="26"/>
         </w:rPr>
         <w:t>, so we just need to implement and use it to convert bitmap to jpg image.</w:t>
@@ -14708,7 +14309,6 @@
       <w:pPr>
         <w:jc w:val="both"/>
         <w:rPr>
-          <w:sz w:val="26"/>
           <w:szCs w:val="26"/>
         </w:rPr>
       </w:pPr>
@@ -15104,7 +14704,6 @@
       <w:pPr>
         <w:jc w:val="both"/>
         <w:rPr>
-          <w:sz w:val="26"/>
           <w:szCs w:val="26"/>
         </w:rPr>
       </w:pPr>
@@ -15112,7 +14711,6 @@
         <w:rPr>
           <w:bCs/>
           <w:noProof/>
-          <w:sz w:val="26"/>
           <w:szCs w:val="26"/>
           <w:lang w:eastAsia="en-US"/>
         </w:rPr>
@@ -15550,7 +15148,6 @@
       </w:r>
       <w:r>
         <w:rPr>
-          <w:sz w:val="26"/>
           <w:szCs w:val="26"/>
         </w:rPr>
         <w:t>Then use load-image-file method of Picasso to assign to a directory:</w:t>
@@ -15561,13 +15158,11 @@
         <w:spacing w:before="240" w:after="0" w:line="360" w:lineRule="auto"/>
         <w:jc w:val="both"/>
         <w:rPr>
-          <w:sz w:val="26"/>
-          <w:szCs w:val="26"/>
-        </w:rPr>
-      </w:pPr>
-      <w:r>
-        <w:rPr>
-          <w:sz w:val="26"/>
+          <w:szCs w:val="26"/>
+        </w:rPr>
+      </w:pPr>
+      <w:r>
+        <w:rPr>
           <w:szCs w:val="26"/>
         </w:rPr>
         <w:t>This method also support load image from Internet url into target, for example:</w:t>
@@ -15578,7 +15173,6 @@
         <w:spacing w:before="240" w:after="0" w:line="360" w:lineRule="auto"/>
         <w:jc w:val="both"/>
         <w:rPr>
-          <w:sz w:val="26"/>
           <w:szCs w:val="26"/>
         </w:rPr>
       </w:pPr>
@@ -15639,14 +15233,12 @@
       <w:pPr>
         <w:jc w:val="both"/>
         <w:rPr>
-          <w:sz w:val="26"/>
           <w:szCs w:val="26"/>
         </w:rPr>
       </w:pPr>
       <w:r>
         <w:rPr>
           <w:bCs/>
-          <w:sz w:val="26"/>
           <w:szCs w:val="26"/>
         </w:rPr>
         <w:t>It is a feature that when you click on the screen the sound will be on and become softer smoother in a moment of time</w:t>
@@ -15655,14 +15247,12 @@
     <w:p>
       <w:pPr>
         <w:rPr>
-          <w:sz w:val="26"/>
           <w:szCs w:val="26"/>
         </w:rPr>
       </w:pPr>
       <w:r>
         <w:rPr>
           <w:bCs/>
-          <w:sz w:val="26"/>
           <w:szCs w:val="26"/>
         </w:rPr>
         <w:t>Starting up with 2 fade in, out and time duration</w:t>
@@ -15671,7 +15261,6 @@
     <w:p>
       <w:pPr>
         <w:rPr>
-          <w:sz w:val="26"/>
           <w:szCs w:val="26"/>
         </w:rPr>
       </w:pPr>
@@ -15679,7 +15268,6 @@
         <w:rPr>
           <w:bCs/>
           <w:noProof/>
-          <w:sz w:val="26"/>
           <w:szCs w:val="26"/>
           <w:lang w:eastAsia="en-US"/>
         </w:rPr>
@@ -15861,7 +15449,6 @@
         <w:rPr>
           <w:rFonts w:ascii="Consolas" w:hAnsi="Consolas"/>
           <w:color w:val="393939" w:themeColor="background2" w:themeShade="40"/>
-          <w:sz w:val="26"/>
           <w:szCs w:val="26"/>
         </w:rPr>
       </w:pPr>
@@ -15871,7 +15458,6 @@
         <w:rPr>
           <w:rFonts w:ascii="Consolas" w:hAnsi="Consolas"/>
           <w:color w:val="393939" w:themeColor="background2" w:themeShade="40"/>
-          <w:sz w:val="26"/>
           <w:szCs w:val="26"/>
         </w:rPr>
       </w:pPr>
@@ -15880,14 +15466,12 @@
       <w:pPr>
         <w:rPr>
           <w:bCs/>
-          <w:sz w:val="26"/>
           <w:szCs w:val="26"/>
         </w:rPr>
       </w:pPr>
       <w:r>
         <w:rPr>
           <w:bCs/>
-          <w:sz w:val="26"/>
           <w:szCs w:val="26"/>
         </w:rPr>
         <w:t>(calculate number of fade step and volume change)</w:t>
@@ -15896,7 +15480,6 @@
     <w:p>
       <w:pPr>
         <w:rPr>
-          <w:sz w:val="26"/>
           <w:szCs w:val="26"/>
         </w:rPr>
       </w:pPr>
@@ -15904,7 +15487,6 @@
         <w:rPr>
           <w:bCs/>
           <w:noProof/>
-          <w:sz w:val="26"/>
           <w:szCs w:val="26"/>
           <w:lang w:eastAsia="en-US"/>
         </w:rPr>
@@ -15968,14 +15550,12 @@
                               <w:ind w:left="720"/>
                               <w:rPr>
                                 <w:rFonts w:ascii="Consolas" w:hAnsi="Consolas"/>
-                                <w:sz w:val="26"/>
                                 <w:szCs w:val="26"/>
                               </w:rPr>
                             </w:pPr>
                             <w:r>
                               <w:rPr>
                                 <w:rFonts w:ascii="Consolas" w:hAnsi="Consolas"/>
-                                <w:sz w:val="26"/>
                                 <w:szCs w:val="26"/>
                               </w:rPr>
                               <w:t>final Timer timer = new Timer(true);</w:t>
@@ -16011,14 +15591,12 @@
                         <w:ind w:left="720"/>
                         <w:rPr>
                           <w:rFonts w:ascii="Consolas" w:hAnsi="Consolas"/>
-                          <w:sz w:val="26"/>
                           <w:szCs w:val="26"/>
                         </w:rPr>
                       </w:pPr>
                       <w:r>
                         <w:rPr>
                           <w:rFonts w:ascii="Consolas" w:hAnsi="Consolas"/>
-                          <w:sz w:val="26"/>
                           <w:szCs w:val="26"/>
                         </w:rPr>
                         <w:t>final Timer timer = new Timer(true);</w:t>
@@ -16037,7 +15615,6 @@
       <w:pPr>
         <w:spacing w:before="240"/>
         <w:rPr>
-          <w:sz w:val="26"/>
           <w:szCs w:val="26"/>
         </w:rPr>
       </w:pPr>
@@ -16045,7 +15622,6 @@
         <w:rPr>
           <w:bCs/>
           <w:noProof/>
-          <w:sz w:val="26"/>
           <w:szCs w:val="26"/>
           <w:lang w:eastAsia="en-US"/>
         </w:rPr>
@@ -16448,14 +16024,12 @@
       <w:r>
         <w:rPr>
           <w:bCs/>
-          <w:sz w:val="26"/>
           <w:szCs w:val="26"/>
         </w:rPr>
         <w:t>(create a new Timer task to run on UI thread)</w:t>
       </w:r>
       <w:r>
         <w:rPr>
-          <w:sz w:val="26"/>
           <w:szCs w:val="26"/>
         </w:rPr>
         <w:t xml:space="preserve"> </w:t>
@@ -16467,7 +16041,6 @@
         <w:rPr>
           <w:b/>
           <w:bCs/>
-          <w:sz w:val="26"/>
           <w:szCs w:val="26"/>
         </w:rPr>
       </w:pPr>
@@ -16476,14 +16049,12 @@
       <w:pPr>
         <w:rPr>
           <w:bCs/>
-          <w:sz w:val="26"/>
           <w:szCs w:val="26"/>
         </w:rPr>
       </w:pPr>
       <w:r>
         <w:rPr>
           <w:bCs/>
-          <w:sz w:val="26"/>
           <w:szCs w:val="26"/>
         </w:rPr>
         <w:t>(Cancel and purge the Timer)</w:t>
@@ -16515,7 +16086,6 @@
         <w:rPr>
           <w:rFonts w:cstheme="majorHAnsi"/>
           <w:color w:val="000000" w:themeColor="text1"/>
-          <w:sz w:val="26"/>
           <w:szCs w:val="26"/>
         </w:rPr>
       </w:pPr>
@@ -16523,7 +16093,6 @@
         <w:rPr>
           <w:rFonts w:cstheme="majorHAnsi"/>
           <w:color w:val="000000" w:themeColor="text1"/>
-          <w:sz w:val="26"/>
           <w:szCs w:val="26"/>
         </w:rPr>
         <w:t>Touch listener create a connection between the mouse and the application. By “listening” to the signal DOWN when you press the mouse button then UP, it could create a function correspond to those users action.</w:t>
@@ -16536,7 +16105,6 @@
         <w:rPr>
           <w:rFonts w:cstheme="majorHAnsi"/>
           <w:color w:val="000000" w:themeColor="text1"/>
-          <w:sz w:val="26"/>
           <w:szCs w:val="26"/>
         </w:rPr>
       </w:pPr>
@@ -16545,7 +16113,6 @@
           <w:rFonts w:cstheme="majorHAnsi"/>
           <w:noProof/>
           <w:color w:val="000000" w:themeColor="text1"/>
-          <w:sz w:val="26"/>
           <w:szCs w:val="26"/>
           <w:lang w:eastAsia="en-US"/>
         </w:rPr>
@@ -16607,7 +16174,6 @@
         <w:rPr>
           <w:rFonts w:cstheme="majorHAnsi"/>
           <w:color w:val="000000" w:themeColor="text1"/>
-          <w:sz w:val="26"/>
           <w:szCs w:val="26"/>
         </w:rPr>
       </w:pPr>
@@ -16615,7 +16181,6 @@
         <w:rPr>
           <w:rFonts w:cstheme="majorHAnsi"/>
           <w:color w:val="000000" w:themeColor="text1"/>
-          <w:sz w:val="26"/>
           <w:szCs w:val="26"/>
         </w:rPr>
         <w:t>Attributes: x1, x2, y1, y2 (float) , context.</w:t>
@@ -16628,7 +16193,6 @@
         <w:rPr>
           <w:rFonts w:cstheme="majorHAnsi"/>
           <w:color w:val="000000" w:themeColor="text1"/>
-          <w:sz w:val="26"/>
           <w:szCs w:val="26"/>
         </w:rPr>
       </w:pPr>
@@ -16636,7 +16200,6 @@
         <w:rPr>
           <w:rFonts w:cstheme="majorHAnsi"/>
           <w:color w:val="000000" w:themeColor="text1"/>
-          <w:sz w:val="26"/>
           <w:szCs w:val="26"/>
         </w:rPr>
         <w:t>Variable with type “Context” represent the current state of the application. In another way, it could “tell” the newly- created object what has been going on the application.</w:t>
@@ -16649,7 +16212,6 @@
         <w:rPr>
           <w:rFonts w:cstheme="majorHAnsi"/>
           <w:color w:val="000000" w:themeColor="text1"/>
-          <w:sz w:val="26"/>
           <w:szCs w:val="26"/>
         </w:rPr>
       </w:pPr>
@@ -16657,7 +16219,6 @@
         <w:rPr>
           <w:rFonts w:cstheme="majorHAnsi"/>
           <w:color w:val="000000" w:themeColor="text1"/>
-          <w:sz w:val="26"/>
           <w:szCs w:val="26"/>
         </w:rPr>
         <w:t>x1 and y1  record the position of the mouse when we press the left mouse button by using the formula:</w:t>
@@ -16670,7 +16231,6 @@
         <w:rPr>
           <w:rFonts w:cstheme="majorHAnsi"/>
           <w:color w:val="000000" w:themeColor="text1"/>
-          <w:sz w:val="26"/>
           <w:szCs w:val="26"/>
         </w:rPr>
       </w:pPr>
@@ -16679,7 +16239,6 @@
           <w:rFonts w:cstheme="majorHAnsi"/>
           <w:noProof/>
           <w:color w:val="000000" w:themeColor="text1"/>
-          <w:sz w:val="26"/>
           <w:szCs w:val="26"/>
           <w:lang w:eastAsia="en-US"/>
         </w:rPr>
@@ -16741,7 +16300,6 @@
           <w:rFonts w:cstheme="majorHAnsi"/>
           <w:i/>
           <w:color w:val="000000" w:themeColor="text1"/>
-          <w:sz w:val="26"/>
           <w:szCs w:val="26"/>
         </w:rPr>
       </w:pPr>
@@ -16749,7 +16307,6 @@
         <w:rPr>
           <w:rFonts w:cstheme="majorHAnsi"/>
           <w:color w:val="000000" w:themeColor="text1"/>
-          <w:sz w:val="26"/>
           <w:szCs w:val="26"/>
         </w:rPr>
         <w:tab/>
@@ -16759,7 +16316,6 @@
           <w:rFonts w:cstheme="majorHAnsi"/>
           <w:i/>
           <w:color w:val="000000" w:themeColor="text1"/>
-          <w:sz w:val="26"/>
           <w:szCs w:val="26"/>
         </w:rPr>
         <w:t xml:space="preserve">We define “event” as a variable of “Motion Event” </w:t>
@@ -16772,7 +16328,6 @@
         <w:rPr>
           <w:rFonts w:cstheme="majorHAnsi"/>
           <w:color w:val="000000" w:themeColor="text1"/>
-          <w:sz w:val="26"/>
           <w:szCs w:val="26"/>
         </w:rPr>
       </w:pPr>
@@ -16780,7 +16335,6 @@
         <w:rPr>
           <w:rFonts w:cstheme="majorHAnsi"/>
           <w:color w:val="000000" w:themeColor="text1"/>
-          <w:sz w:val="26"/>
           <w:szCs w:val="26"/>
         </w:rPr>
         <w:lastRenderedPageBreak/>
@@ -16790,7 +16344,6 @@
         <w:rPr>
           <w:rFonts w:cstheme="majorHAnsi"/>
           <w:color w:val="000000" w:themeColor="text1"/>
-          <w:sz w:val="26"/>
           <w:szCs w:val="26"/>
         </w:rPr>
         <w:tab/>
@@ -16801,7 +16354,6 @@
           <w:i/>
           <w:noProof/>
           <w:color w:val="000000" w:themeColor="text1"/>
-          <w:sz w:val="26"/>
           <w:szCs w:val="26"/>
           <w:lang w:eastAsia="en-US"/>
         </w:rPr>
@@ -16864,7 +16416,6 @@
           <w:b/>
           <w:i/>
           <w:color w:val="212121"/>
-          <w:sz w:val="26"/>
           <w:szCs w:val="26"/>
         </w:rPr>
       </w:pPr>
@@ -16874,7 +16425,6 @@
           <w:b/>
           <w:i/>
           <w:color w:val="000000" w:themeColor="text1"/>
-          <w:sz w:val="26"/>
           <w:szCs w:val="26"/>
         </w:rPr>
         <w:tab/>
@@ -16885,7 +16435,6 @@
           <w:b/>
           <w:i/>
           <w:color w:val="000000" w:themeColor="text1"/>
-          <w:sz w:val="26"/>
           <w:szCs w:val="26"/>
         </w:rPr>
         <w:t>“</w:t>
@@ -16896,7 +16445,6 @@
           <w:b/>
           <w:i/>
           <w:color w:val="212121"/>
-          <w:sz w:val="26"/>
           <w:szCs w:val="26"/>
         </w:rPr>
         <w:t>Motion events” describe movements in terms of an action code and a set of axis values. The action code specifies the state change that occurred such as a pointer going down or up. The axis values describe the position and other movement properties.” (source: develop.android.com)</w:t>
@@ -16910,7 +16458,6 @@
           <w:rFonts w:cstheme="majorHAnsi"/>
           <w:i/>
           <w:color w:val="212121"/>
-          <w:sz w:val="26"/>
           <w:szCs w:val="26"/>
         </w:rPr>
       </w:pPr>
@@ -16920,7 +16467,6 @@
           <w:b/>
           <w:i/>
           <w:color w:val="212121"/>
-          <w:sz w:val="26"/>
           <w:szCs w:val="26"/>
         </w:rPr>
         <w:tab/>
@@ -16930,7 +16476,6 @@
           <w:rFonts w:cstheme="majorHAnsi"/>
           <w:i/>
           <w:color w:val="212121"/>
-          <w:sz w:val="26"/>
           <w:szCs w:val="26"/>
         </w:rPr>
         <w:t>Therefore, we know that variable “event” have a function to describe the position as axis values, because we are using the 2</w:t>
@@ -16940,7 +16485,6 @@
           <w:rFonts w:cstheme="majorHAnsi"/>
           <w:i/>
           <w:color w:val="212121"/>
-          <w:sz w:val="26"/>
           <w:szCs w:val="26"/>
           <w:vertAlign w:val="superscript"/>
         </w:rPr>
@@ -16951,7 +16495,6 @@
           <w:rFonts w:cstheme="majorHAnsi"/>
           <w:i/>
           <w:color w:val="212121"/>
-          <w:sz w:val="26"/>
           <w:szCs w:val="26"/>
         </w:rPr>
         <w:t xml:space="preserve"> dimension array so X-axis and Y-axis values are all we need.</w:t>
@@ -16964,7 +16507,6 @@
         <w:rPr>
           <w:rFonts w:cstheme="majorHAnsi"/>
           <w:color w:val="212121"/>
-          <w:sz w:val="26"/>
           <w:szCs w:val="26"/>
         </w:rPr>
       </w:pPr>
@@ -16972,7 +16514,6 @@
         <w:rPr>
           <w:rFonts w:cstheme="majorHAnsi"/>
           <w:color w:val="212121"/>
-          <w:sz w:val="26"/>
           <w:szCs w:val="26"/>
         </w:rPr>
         <w:t>Similarly, x2 and y2 record the position of the mouse cursor when un-hold the mouse.</w:t>
@@ -16985,7 +16526,6 @@
         <w:rPr>
           <w:rFonts w:cstheme="majorHAnsi"/>
           <w:color w:val="212121"/>
-          <w:sz w:val="26"/>
           <w:szCs w:val="26"/>
         </w:rPr>
       </w:pPr>
@@ -16994,7 +16534,6 @@
           <w:rFonts w:cstheme="majorHAnsi"/>
           <w:noProof/>
           <w:color w:val="000000" w:themeColor="text1"/>
-          <w:sz w:val="26"/>
           <w:szCs w:val="26"/>
           <w:lang w:eastAsia="en-US"/>
         </w:rPr>
@@ -17055,7 +16594,6 @@
         <w:rPr>
           <w:rFonts w:cstheme="majorHAnsi"/>
           <w:color w:val="212121"/>
-          <w:sz w:val="26"/>
           <w:szCs w:val="26"/>
         </w:rPr>
       </w:pPr>
@@ -17064,7 +16602,6 @@
           <w:rFonts w:cstheme="majorHAnsi"/>
           <w:noProof/>
           <w:color w:val="000000" w:themeColor="text1"/>
-          <w:sz w:val="26"/>
           <w:szCs w:val="26"/>
           <w:lang w:eastAsia="en-US"/>
         </w:rPr>
@@ -17125,7 +16662,6 @@
         <w:rPr>
           <w:rFonts w:cstheme="majorHAnsi"/>
           <w:color w:val="212121"/>
-          <w:sz w:val="26"/>
           <w:szCs w:val="26"/>
         </w:rPr>
       </w:pPr>
@@ -17133,7 +16669,6 @@
         <w:rPr>
           <w:rFonts w:cstheme="majorHAnsi"/>
           <w:color w:val="212121"/>
-          <w:sz w:val="26"/>
           <w:szCs w:val="26"/>
         </w:rPr>
         <w:t>Next, there are 2 variables called “diffX” and “diffY”. Those variable store results which are used for identify kind of motions (left, right, up, down).</w:t>
@@ -17146,7 +16681,6 @@
         <w:rPr>
           <w:rFonts w:cstheme="majorHAnsi"/>
           <w:color w:val="000000" w:themeColor="text1"/>
-          <w:sz w:val="26"/>
           <w:szCs w:val="26"/>
         </w:rPr>
       </w:pPr>
@@ -17155,7 +16689,6 @@
           <w:rFonts w:cstheme="majorHAnsi"/>
           <w:noProof/>
           <w:color w:val="000000" w:themeColor="text1"/>
-          <w:sz w:val="26"/>
           <w:szCs w:val="26"/>
           <w:lang w:eastAsia="en-US"/>
         </w:rPr>
@@ -17216,7 +16749,6 @@
         <w:rPr>
           <w:rFonts w:cstheme="majorHAnsi"/>
           <w:color w:val="000000" w:themeColor="text1"/>
-          <w:sz w:val="26"/>
           <w:szCs w:val="26"/>
         </w:rPr>
       </w:pPr>
@@ -17224,7 +16756,6 @@
         <w:rPr>
           <w:rFonts w:cstheme="majorHAnsi"/>
           <w:color w:val="000000" w:themeColor="text1"/>
-          <w:sz w:val="26"/>
           <w:szCs w:val="26"/>
         </w:rPr>
         <w:t xml:space="preserve">When the mouse move horizontally, no matter left or right the absolute value of “x2-x1” will be greater than “y2-y1”(equals to zero). Then we have </w:t>
@@ -17238,7 +16769,6 @@
         <w:rPr>
           <w:rFonts w:cstheme="majorHAnsi"/>
           <w:color w:val="000000" w:themeColor="text1"/>
-          <w:sz w:val="26"/>
           <w:szCs w:val="26"/>
         </w:rPr>
       </w:pPr>
@@ -17247,7 +16777,6 @@
           <w:rFonts w:cstheme="majorHAnsi"/>
           <w:noProof/>
           <w:color w:val="000000" w:themeColor="text1"/>
-          <w:sz w:val="26"/>
           <w:szCs w:val="26"/>
           <w:lang w:eastAsia="en-US"/>
         </w:rPr>
@@ -17309,7 +16838,6 @@
           <w:rFonts w:cstheme="majorHAnsi"/>
           <w:i/>
           <w:color w:val="000000" w:themeColor="text1"/>
-          <w:sz w:val="26"/>
           <w:szCs w:val="26"/>
         </w:rPr>
       </w:pPr>
@@ -17318,7 +16846,6 @@
           <w:rFonts w:cstheme="majorHAnsi"/>
           <w:i/>
           <w:color w:val="00B0F0"/>
-          <w:sz w:val="26"/>
           <w:szCs w:val="26"/>
         </w:rPr>
         <w:lastRenderedPageBreak/>
@@ -17332,7 +16859,6 @@
         <w:rPr>
           <w:rFonts w:cstheme="majorHAnsi"/>
           <w:color w:val="000000" w:themeColor="text1"/>
-          <w:sz w:val="26"/>
           <w:szCs w:val="26"/>
         </w:rPr>
       </w:pPr>
@@ -17341,7 +16867,6 @@
           <w:rFonts w:cstheme="majorHAnsi"/>
           <w:noProof/>
           <w:color w:val="000000" w:themeColor="text1"/>
-          <w:sz w:val="26"/>
           <w:szCs w:val="26"/>
           <w:lang w:eastAsia="en-US"/>
         </w:rPr>
@@ -17402,7 +16927,6 @@
         <w:rPr>
           <w:rFonts w:cstheme="majorHAnsi"/>
           <w:color w:val="000000" w:themeColor="text1"/>
-          <w:sz w:val="26"/>
           <w:szCs w:val="26"/>
         </w:rPr>
       </w:pPr>
@@ -17410,7 +16934,6 @@
         <w:rPr>
           <w:rFonts w:cstheme="majorHAnsi"/>
           <w:color w:val="000000" w:themeColor="text1"/>
-          <w:sz w:val="26"/>
           <w:szCs w:val="26"/>
         </w:rPr>
         <w:t>Similarly, when (y2 – y1)&gt; (x2-x1) we know the mouse is moving vertically, then we compare y2 and y1 to confirm the motion is UP or Down</w:t>
@@ -17423,7 +16946,6 @@
         <w:rPr>
           <w:rFonts w:cstheme="majorHAnsi"/>
           <w:color w:val="000000" w:themeColor="text1"/>
-          <w:sz w:val="26"/>
           <w:szCs w:val="26"/>
         </w:rPr>
       </w:pPr>
@@ -17432,7 +16954,6 @@
           <w:rFonts w:cstheme="majorHAnsi"/>
           <w:noProof/>
           <w:color w:val="000000" w:themeColor="text1"/>
-          <w:sz w:val="26"/>
           <w:szCs w:val="26"/>
           <w:lang w:eastAsia="en-US"/>
         </w:rPr>
@@ -17496,7 +17017,6 @@
         <w:rPr>
           <w:rFonts w:cstheme="majorHAnsi"/>
           <w:color w:val="000000" w:themeColor="text1"/>
-          <w:sz w:val="26"/>
           <w:szCs w:val="26"/>
         </w:rPr>
       </w:pPr>
@@ -17504,7 +17024,6 @@
         <w:rPr>
           <w:rFonts w:cstheme="majorHAnsi"/>
           <w:color w:val="000000" w:themeColor="text1"/>
-          <w:sz w:val="26"/>
           <w:szCs w:val="26"/>
         </w:rPr>
         <w:t>Finally, we can check direction of event swipe by implement this class</w:t>
@@ -17513,7 +17032,6 @@
         <w:rPr>
           <w:rFonts w:cstheme="majorHAnsi"/>
           <w:color w:val="000000" w:themeColor="text1"/>
-          <w:sz w:val="26"/>
           <w:szCs w:val="26"/>
         </w:rPr>
         <w:t xml:space="preserve"> to any activity or implement as OnTouchListener</w:t>
@@ -17522,7 +17040,6 @@
         <w:rPr>
           <w:rFonts w:cstheme="majorHAnsi"/>
           <w:color w:val="000000" w:themeColor="text1"/>
-          <w:sz w:val="26"/>
           <w:szCs w:val="26"/>
         </w:rPr>
         <w:t>. For example:</w:t>
@@ -17535,7 +17052,6 @@
         <w:rPr>
           <w:rFonts w:cstheme="majorHAnsi"/>
           <w:color w:val="000000" w:themeColor="text1"/>
-          <w:sz w:val="26"/>
           <w:szCs w:val="26"/>
         </w:rPr>
       </w:pPr>
@@ -17544,7 +17060,6 @@
           <w:rFonts w:cstheme="majorHAnsi"/>
           <w:noProof/>
           <w:color w:val="000000" w:themeColor="text1"/>
-          <w:sz w:val="26"/>
           <w:szCs w:val="26"/>
           <w:lang w:eastAsia="en-US"/>
         </w:rPr>
@@ -17621,7 +17136,6 @@
           <w:rFonts w:cstheme="majorHAnsi"/>
           <w:noProof/>
           <w:color w:val="000000" w:themeColor="text1"/>
-          <w:sz w:val="26"/>
           <w:szCs w:val="26"/>
           <w:lang w:eastAsia="en-US"/>
         </w:rPr>
@@ -17706,7 +17220,6 @@
           <w:rFonts w:cstheme="majorHAnsi"/>
           <w:noProof/>
           <w:color w:val="000000" w:themeColor="text1"/>
-          <w:sz w:val="26"/>
           <w:szCs w:val="26"/>
           <w:lang w:eastAsia="en-US"/>
         </w:rPr>
@@ -17788,7 +17301,6 @@
           <w:rFonts w:cstheme="majorHAnsi"/>
           <w:noProof/>
           <w:color w:val="000000" w:themeColor="text1"/>
-          <w:sz w:val="26"/>
           <w:szCs w:val="26"/>
           <w:lang w:eastAsia="en-US"/>
         </w:rPr>
@@ -17920,7 +17432,6 @@
         <w:rPr>
           <w:rFonts w:cstheme="majorHAnsi"/>
           <w:color w:val="000000" w:themeColor="text1"/>
-          <w:sz w:val="26"/>
           <w:szCs w:val="26"/>
         </w:rPr>
       </w:pPr>
@@ -18319,14 +17830,12 @@
         <w:rPr>
           <w:rFonts w:eastAsia="Times New Roman" w:cs="Calibri"/>
           <w:color w:val="262626" w:themeColor="text1" w:themeTint="D9"/>
-          <w:sz w:val="26"/>
           <w:szCs w:val="26"/>
           <w:lang w:eastAsia="en-US"/>
         </w:rPr>
       </w:pPr>
       <w:r>
         <w:rPr>
-          <w:sz w:val="26"/>
           <w:szCs w:val="26"/>
         </w:rPr>
         <w:t xml:space="preserve">The first parameter is used to pass the context means the reference of current class. Here this is a keyword used to show the current class reference. We can also use </w:t>
@@ -18334,14 +17843,12 @@
       <w:r>
         <w:rPr>
           <w:i/>
-          <w:sz w:val="26"/>
           <w:szCs w:val="26"/>
         </w:rPr>
         <w:t>getApplicationContext(), getActivity()</w:t>
       </w:r>
       <w:r>
         <w:rPr>
-          <w:sz w:val="26"/>
           <w:szCs w:val="26"/>
         </w:rPr>
         <w:t xml:space="preserve"> in the place of this keyword. </w:t>
@@ -18349,14 +17856,12 @@
       <w:r>
         <w:rPr>
           <w:i/>
-          <w:sz w:val="26"/>
           <w:szCs w:val="26"/>
         </w:rPr>
         <w:t>getApplicationContext()</w:t>
       </w:r>
       <w:r>
         <w:rPr>
-          <w:sz w:val="26"/>
           <w:szCs w:val="26"/>
         </w:rPr>
         <w:t xml:space="preserve"> is used in a Activity and </w:t>
@@ -18364,14 +17869,12 @@
       <w:r>
         <w:rPr>
           <w:i/>
-          <w:sz w:val="26"/>
           <w:szCs w:val="26"/>
         </w:rPr>
         <w:t>getActivity()</w:t>
       </w:r>
       <w:r>
         <w:rPr>
-          <w:sz w:val="26"/>
           <w:szCs w:val="26"/>
         </w:rPr>
         <w:t xml:space="preserve"> is used in  a Fragment.</w:t>
@@ -18390,7 +17893,6 @@
         <w:rPr>
           <w:rFonts w:eastAsia="Times New Roman" w:cs="Calibri"/>
           <w:color w:val="262626" w:themeColor="text1" w:themeTint="D9"/>
-          <w:sz w:val="26"/>
           <w:szCs w:val="26"/>
           <w:lang w:eastAsia="en-US"/>
         </w:rPr>
@@ -18401,7 +17903,6 @@
           <w:b/>
           <w:bCs/>
           <w:color w:val="262626" w:themeColor="text1" w:themeTint="D9"/>
-          <w:sz w:val="26"/>
           <w:szCs w:val="26"/>
           <w:lang w:eastAsia="en-US"/>
         </w:rPr>
@@ -18418,7 +17919,6 @@
           <w:b/>
           <w:bCs/>
           <w:color w:val="262626" w:themeColor="text1" w:themeTint="D9"/>
-          <w:sz w:val="26"/>
           <w:szCs w:val="26"/>
           <w:lang w:eastAsia="en-US"/>
         </w:rPr>
@@ -18427,7 +17927,6 @@
         <w:rPr>
           <w:rFonts w:eastAsia="Times New Roman" w:cs="Calibri"/>
           <w:color w:val="262626" w:themeColor="text1" w:themeTint="D9"/>
-          <w:sz w:val="26"/>
           <w:szCs w:val="26"/>
           <w:lang w:eastAsia="en-US"/>
         </w:rPr>
@@ -18438,7 +17937,6 @@
           <w:rPr>
             <w:rFonts w:eastAsia="Times New Roman" w:cs="Calibri"/>
             <w:color w:val="262626" w:themeColor="text1" w:themeTint="D9"/>
-            <w:sz w:val="26"/>
             <w:szCs w:val="26"/>
             <w:lang w:eastAsia="en-US"/>
           </w:rPr>
@@ -18449,7 +17947,6 @@
         <w:rPr>
           <w:rFonts w:eastAsia="Times New Roman" w:cs="Calibri"/>
           <w:color w:val="262626" w:themeColor="text1" w:themeTint="D9"/>
-          <w:sz w:val="26"/>
           <w:szCs w:val="26"/>
           <w:lang w:eastAsia="en-US"/>
         </w:rPr>
@@ -18459,7 +17956,6 @@
         <w:rPr>
           <w:rFonts w:ascii="Cambria" w:eastAsia="Times New Roman" w:hAnsi="Cambria" w:cs="Calibri"/>
           <w:color w:val="262626" w:themeColor="text1" w:themeTint="D9"/>
-          <w:sz w:val="26"/>
           <w:szCs w:val="26"/>
           <w:lang w:val="vi-VN" w:eastAsia="en-US"/>
         </w:rPr>
@@ -18469,7 +17965,6 @@
         <w:rPr>
           <w:rFonts w:eastAsia="Times New Roman" w:cs="Calibri"/>
           <w:color w:val="262626" w:themeColor="text1" w:themeTint="D9"/>
-          <w:sz w:val="26"/>
           <w:szCs w:val="26"/>
           <w:lang w:eastAsia="en-US"/>
         </w:rPr>
@@ -18489,7 +17984,6 @@
         <w:rPr>
           <w:rFonts w:eastAsia="Times New Roman" w:cs="Calibri"/>
           <w:color w:val="262626" w:themeColor="text1" w:themeTint="D9"/>
-          <w:sz w:val="26"/>
           <w:szCs w:val="26"/>
           <w:lang w:eastAsia="en-US"/>
         </w:rPr>
@@ -18500,7 +17994,6 @@
           <w:b/>
           <w:bCs/>
           <w:color w:val="262626" w:themeColor="text1" w:themeTint="D9"/>
-          <w:sz w:val="26"/>
           <w:szCs w:val="26"/>
           <w:lang w:eastAsia="en-US"/>
         </w:rPr>
@@ -18513,7 +18006,6 @@
             <w:b/>
             <w:bCs/>
             <w:color w:val="262626" w:themeColor="text1" w:themeTint="D9"/>
-            <w:sz w:val="26"/>
             <w:szCs w:val="26"/>
             <w:lang w:eastAsia="en-US"/>
           </w:rPr>
@@ -18526,7 +18018,6 @@
           <w:b/>
           <w:bCs/>
           <w:color w:val="262626" w:themeColor="text1" w:themeTint="D9"/>
-          <w:sz w:val="26"/>
           <w:szCs w:val="26"/>
           <w:lang w:eastAsia="en-US"/>
         </w:rPr>
@@ -18541,7 +18032,6 @@
         <w:rPr>
           <w:rFonts w:eastAsia="Times New Roman" w:cs="Calibri"/>
           <w:color w:val="262626" w:themeColor="text1" w:themeTint="D9"/>
-          <w:sz w:val="26"/>
           <w:szCs w:val="26"/>
           <w:lang w:eastAsia="en-US"/>
         </w:rPr>
@@ -18550,7 +18040,6 @@
         <w:rPr>
           <w:rFonts w:eastAsia="Times New Roman" w:cs="Calibri"/>
           <w:color w:val="262626" w:themeColor="text1" w:themeTint="D9"/>
-          <w:sz w:val="26"/>
           <w:szCs w:val="26"/>
           <w:lang w:eastAsia="en-US"/>
         </w:rPr>
@@ -18561,7 +18050,6 @@
           <w:rPr>
             <w:rFonts w:eastAsia="Times New Roman" w:cs="Calibri"/>
             <w:color w:val="262626" w:themeColor="text1" w:themeTint="D9"/>
-            <w:sz w:val="26"/>
             <w:szCs w:val="26"/>
             <w:lang w:eastAsia="en-US"/>
           </w:rPr>
@@ -18572,7 +18060,6 @@
         <w:rPr>
           <w:rFonts w:eastAsia="Times New Roman" w:cs="Calibri"/>
           <w:color w:val="262626" w:themeColor="text1" w:themeTint="D9"/>
-          <w:sz w:val="26"/>
           <w:szCs w:val="26"/>
           <w:lang w:eastAsia="en-US"/>
         </w:rPr>
@@ -18583,7 +18070,6 @@
           <w:rPr>
             <w:rFonts w:eastAsia="Times New Roman" w:cs="Calibri"/>
             <w:color w:val="262626" w:themeColor="text1" w:themeTint="D9"/>
-            <w:sz w:val="26"/>
             <w:szCs w:val="26"/>
             <w:lang w:eastAsia="en-US"/>
           </w:rPr>
@@ -18594,7 +18080,6 @@
         <w:rPr>
           <w:rFonts w:eastAsia="Times New Roman" w:cs="Calibri"/>
           <w:color w:val="262626" w:themeColor="text1" w:themeTint="D9"/>
-          <w:sz w:val="26"/>
           <w:szCs w:val="26"/>
           <w:lang w:eastAsia="en-US"/>
         </w:rPr>
@@ -18609,7 +18094,6 @@
         <w:rPr>
           <w:rFonts w:eastAsia="Times New Roman" w:cs="Calibri"/>
           <w:color w:val="262626" w:themeColor="text1" w:themeTint="D9"/>
-          <w:sz w:val="26"/>
           <w:szCs w:val="26"/>
           <w:lang w:eastAsia="en-US"/>
         </w:rPr>
@@ -18618,7 +18102,6 @@
         <w:rPr>
           <w:rFonts w:eastAsia="Times New Roman" w:cs="Calibri"/>
           <w:color w:val="262626" w:themeColor="text1" w:themeTint="D9"/>
-          <w:sz w:val="26"/>
           <w:szCs w:val="26"/>
           <w:lang w:eastAsia="en-US"/>
         </w:rPr>
@@ -18629,7 +18112,6 @@
           <w:rFonts w:eastAsia="Times New Roman" w:cs="Calibri"/>
           <w:i/>
           <w:color w:val="262626" w:themeColor="text1" w:themeTint="D9"/>
-          <w:sz w:val="26"/>
           <w:szCs w:val="26"/>
           <w:lang w:eastAsia="en-US"/>
         </w:rPr>
@@ -18639,7 +18121,6 @@
         <w:rPr>
           <w:rFonts w:eastAsia="Times New Roman" w:cs="Calibri"/>
           <w:color w:val="262626" w:themeColor="text1" w:themeTint="D9"/>
-          <w:sz w:val="26"/>
           <w:szCs w:val="26"/>
           <w:lang w:eastAsia="en-US"/>
         </w:rPr>
@@ -18649,7 +18130,6 @@
         <w:rPr>
           <w:rFonts w:eastAsia="Times New Roman" w:cs="Calibri"/>
           <w:color w:val="262626" w:themeColor="text1" w:themeTint="D9"/>
-          <w:sz w:val="26"/>
           <w:szCs w:val="26"/>
           <w:lang w:eastAsia="en-US"/>
         </w:rPr>
@@ -18659,7 +18139,6 @@
         <w:rPr>
           <w:rFonts w:eastAsia="Times New Roman" w:cs="Calibri"/>
           <w:color w:val="262626" w:themeColor="text1" w:themeTint="D9"/>
-          <w:sz w:val="26"/>
           <w:szCs w:val="26"/>
           <w:lang w:eastAsia="en-US"/>
         </w:rPr>
@@ -18669,7 +18148,6 @@
         <w:rPr>
           <w:rFonts w:eastAsia="Times New Roman" w:cs="Calibri"/>
           <w:color w:val="262626" w:themeColor="text1" w:themeTint="D9"/>
-          <w:sz w:val="26"/>
           <w:szCs w:val="26"/>
           <w:lang w:eastAsia="en-US"/>
         </w:rPr>
@@ -18890,7 +18368,6 @@
         <w:rPr>
           <w:rFonts w:eastAsia="Times New Roman" w:cs="Calibri"/>
           <w:color w:val="262626" w:themeColor="text1" w:themeTint="D9"/>
-          <w:sz w:val="26"/>
           <w:szCs w:val="26"/>
           <w:lang w:eastAsia="en-US"/>
         </w:rPr>
@@ -18899,7 +18376,6 @@
         <w:rPr>
           <w:rFonts w:eastAsia="Times New Roman" w:cs="Calibri"/>
           <w:color w:val="262626" w:themeColor="text1" w:themeTint="D9"/>
-          <w:sz w:val="26"/>
           <w:szCs w:val="26"/>
           <w:lang w:eastAsia="en-US"/>
         </w:rPr>
@@ -18909,7 +18385,6 @@
         <w:rPr>
           <w:rFonts w:eastAsia="Times New Roman" w:cs="Calibri"/>
           <w:color w:val="262626" w:themeColor="text1" w:themeTint="D9"/>
-          <w:sz w:val="26"/>
           <w:szCs w:val="26"/>
           <w:lang w:eastAsia="en-US"/>
         </w:rPr>
@@ -18958,7 +18433,6 @@
         <w:rPr>
           <w:rFonts w:eastAsia="Times New Roman" w:cs="Calibri"/>
           <w:color w:val="262626" w:themeColor="text1" w:themeTint="D9"/>
-          <w:sz w:val="26"/>
           <w:szCs w:val="26"/>
           <w:lang w:eastAsia="en-US"/>
         </w:rPr>
@@ -18967,7 +18441,6 @@
         <w:rPr>
           <w:rFonts w:eastAsia="Times New Roman" w:cs="Calibri"/>
           <w:color w:val="262626" w:themeColor="text1" w:themeTint="D9"/>
-          <w:sz w:val="26"/>
           <w:szCs w:val="26"/>
           <w:lang w:eastAsia="en-US"/>
         </w:rPr>
@@ -18978,7 +18451,6 @@
           <w:rFonts w:eastAsia="Times New Roman" w:cs="Calibri"/>
           <w:i/>
           <w:color w:val="262626" w:themeColor="text1" w:themeTint="D9"/>
-          <w:sz w:val="26"/>
           <w:szCs w:val="26"/>
           <w:lang w:eastAsia="en-US"/>
         </w:rPr>
@@ -18989,7 +18461,6 @@
         <w:rPr>
           <w:rFonts w:eastAsia="Times New Roman" w:cs="Calibri"/>
           <w:color w:val="262626" w:themeColor="text1" w:themeTint="D9"/>
-          <w:sz w:val="26"/>
           <w:szCs w:val="26"/>
           <w:lang w:eastAsia="en-US"/>
         </w:rPr>
@@ -19004,7 +18475,6 @@
         <w:rPr>
           <w:rFonts w:eastAsia="Times New Roman" w:cs="Calibri"/>
           <w:color w:val="262626" w:themeColor="text1" w:themeTint="D9"/>
-          <w:sz w:val="26"/>
           <w:szCs w:val="26"/>
           <w:lang w:eastAsia="en-US"/>
         </w:rPr>
@@ -19013,7 +18483,6 @@
         <w:rPr>
           <w:rFonts w:eastAsia="Times New Roman" w:cs="Calibri"/>
           <w:color w:val="262626" w:themeColor="text1" w:themeTint="D9"/>
-          <w:sz w:val="26"/>
           <w:szCs w:val="26"/>
           <w:lang w:eastAsia="en-US"/>
         </w:rPr>
@@ -19024,7 +18493,6 @@
           <w:rFonts w:eastAsia="Times New Roman" w:cs="Calibri"/>
           <w:i/>
           <w:color w:val="262626" w:themeColor="text1" w:themeTint="D9"/>
-          <w:sz w:val="26"/>
           <w:szCs w:val="26"/>
           <w:lang w:eastAsia="en-US"/>
         </w:rPr>
@@ -19034,7 +18502,6 @@
         <w:rPr>
           <w:rFonts w:eastAsia="Times New Roman" w:cs="Calibri"/>
           <w:color w:val="262626" w:themeColor="text1" w:themeTint="D9"/>
-          <w:sz w:val="26"/>
           <w:szCs w:val="26"/>
           <w:lang w:eastAsia="en-US"/>
         </w:rPr>
@@ -19045,7 +18512,6 @@
           <w:rFonts w:eastAsia="Times New Roman" w:cs="Calibri"/>
           <w:i/>
           <w:color w:val="262626" w:themeColor="text1" w:themeTint="D9"/>
-          <w:sz w:val="26"/>
           <w:szCs w:val="26"/>
           <w:lang w:eastAsia="en-US"/>
         </w:rPr>
@@ -19055,7 +18521,6 @@
         <w:rPr>
           <w:rFonts w:eastAsia="Times New Roman" w:cs="Calibri"/>
           <w:color w:val="262626" w:themeColor="text1" w:themeTint="D9"/>
-          <w:sz w:val="26"/>
           <w:szCs w:val="26"/>
           <w:lang w:eastAsia="en-US"/>
         </w:rPr>
@@ -19128,9 +18593,90 @@
         <w:lastRenderedPageBreak/>
         <w:t>CHAP 4:</w:t>
       </w:r>
+      <w:r>
+        <w:br/>
+        <w:t>FINAL APP GAME</w:t>
+      </w:r>
+    </w:p>
+    <w:p/>
+    <w:p/>
+    <w:p>
+      <w:pPr>
+        <w:pStyle w:val="Heading4"/>
+      </w:pPr>
+      <w:r>
+        <w:t>Source code (link github):</w:t>
+      </w:r>
+    </w:p>
+    <w:p>
+      <w:pPr>
+        <w:pBdr>
+          <w:top w:val="single" w:sz="6" w:space="7" w:color="CCCCCC"/>
+          <w:left w:val="single" w:sz="6" w:space="7" w:color="CCCCCC"/>
+          <w:bottom w:val="single" w:sz="6" w:space="7" w:color="CCCCCC"/>
+          <w:right w:val="single" w:sz="6" w:space="7" w:color="CCCCCC"/>
+        </w:pBdr>
+        <w:shd w:val="clear" w:color="auto" w:fill="F5F5F5"/>
+        <w:tabs>
+          <w:tab w:val="left" w:pos="916"/>
+          <w:tab w:val="left" w:pos="1832"/>
+          <w:tab w:val="left" w:pos="2748"/>
+          <w:tab w:val="left" w:pos="3664"/>
+          <w:tab w:val="left" w:pos="4580"/>
+          <w:tab w:val="left" w:pos="5496"/>
+          <w:tab w:val="left" w:pos="6412"/>
+          <w:tab w:val="left" w:pos="7328"/>
+          <w:tab w:val="left" w:pos="8244"/>
+          <w:tab w:val="left" w:pos="9160"/>
+          <w:tab w:val="left" w:pos="10076"/>
+          <w:tab w:val="left" w:pos="10992"/>
+          <w:tab w:val="left" w:pos="11908"/>
+          <w:tab w:val="left" w:pos="12824"/>
+          <w:tab w:val="left" w:pos="13740"/>
+          <w:tab w:val="left" w:pos="14656"/>
+        </w:tabs>
+        <w:wordWrap w:val="0"/>
+        <w:spacing w:after="150" w:line="240" w:lineRule="auto"/>
+        <w:jc w:val="both"/>
+        <w:rPr>
+          <w:rFonts w:ascii="Consolas" w:eastAsia="Times New Roman" w:hAnsi="Consolas" w:cs="Courier New"/>
+          <w:color w:val="333333"/>
+          <w:sz w:val="20"/>
+          <w:szCs w:val="20"/>
+          <w:lang w:eastAsia="en-US"/>
+        </w:rPr>
+      </w:pPr>
+      <w:hyperlink r:id="rId72" w:history="1">
+        <w:r>
+          <w:rPr>
+            <w:rStyle w:val="Hyperlink"/>
+            <w:rFonts w:ascii="Consolas" w:eastAsia="Times New Roman" w:hAnsi="Consolas" w:cs="Courier New"/>
+            <w:sz w:val="20"/>
+            <w:szCs w:val="20"/>
+            <w:lang w:eastAsia="en-US"/>
+          </w:rPr>
+          <w:t>https://github.com/suhymin97/2048Pets</w:t>
+        </w:r>
+      </w:hyperlink>
+    </w:p>
+    <w:p>
+      <w:pPr>
+        <w:pStyle w:val="Heading4"/>
+      </w:pPr>
+      <w:r>
+        <w:t xml:space="preserve">Demo </w:t>
+      </w:r>
+      <w:r>
+        <w:t>video</w:t>
+      </w:r>
       <w:bookmarkStart w:id="54" w:name="_GoBack"/>
       <w:bookmarkEnd w:id="54"/>
+      <w:r>
+        <w:t>:</w:t>
+      </w:r>
     </w:p>
+    <w:p/>
+    <w:p/>
     <w:sectPr>
       <w:pgSz w:w="12240" w:h="15840"/>
       <w:pgMar w:top="1440" w:right="1440" w:bottom="1440" w:left="1440" w:header="720" w:footer="720" w:gutter="0"/>
@@ -19202,7 +18748,7 @@
           <w:rPr>
             <w:noProof/>
           </w:rPr>
-          <w:t>32</w:t>
+          <w:t>34</w:t>
         </w:r>
         <w:r>
           <w:rPr>
@@ -23425,7 +22971,10 @@
   <w:style w:type="paragraph" w:default="1" w:styleId="Normal">
     <w:name w:val="Normal"/>
     <w:qFormat/>
-    <w:rsid w:val="00AB58F4"/>
+    <w:rsid w:val="00BA1807"/>
+    <w:rPr>
+      <w:sz w:val="26"/>
+    </w:rPr>
   </w:style>
   <w:style w:type="paragraph" w:styleId="Heading1">
     <w:name w:val="heading 1"/>
@@ -23525,7 +23074,6 @@
     <w:rPr>
       <w:rFonts w:eastAsiaTheme="majorEastAsia" w:cstheme="majorBidi"/>
       <w:b/>
-      <w:sz w:val="26"/>
     </w:rPr>
   </w:style>
   <w:style w:type="paragraph" w:styleId="Heading5">
@@ -23551,7 +23099,6 @@
       <w:rFonts w:eastAsiaTheme="majorEastAsia" w:cstheme="majorBidi"/>
       <w:b/>
       <w:color w:val="auto"/>
-      <w:sz w:val="26"/>
     </w:rPr>
   </w:style>
   <w:style w:type="paragraph" w:styleId="Heading6">
@@ -48743,6 +48290,7 @@
     <w:rsid w:val="002C38BE"/>
     <w:rsid w:val="00393CF7"/>
     <w:rsid w:val="004C4774"/>
+    <w:rsid w:val="004D569C"/>
     <w:rsid w:val="00646F6C"/>
     <w:rsid w:val="00CD52C0"/>
     <w:rsid w:val="00D83219"/>
@@ -49495,7 +49043,7 @@
 </file>
 
 <file path=customXml/itemProps1.xml><?xml version="1.0" encoding="utf-8"?>
-<ds:datastoreItem xmlns:ds="http://schemas.openxmlformats.org/officeDocument/2006/customXml" ds:itemID="{88F4EE38-7DCE-4F57-B9EC-DBC594D04C1F}">
+<ds:datastoreItem xmlns:ds="http://schemas.openxmlformats.org/officeDocument/2006/customXml" ds:itemID="{94595D6A-1501-416E-BD13-2DE8E0D0A736}">
   <ds:schemaRefs>
     <ds:schemaRef ds:uri="http://schemas.openxmlformats.org/officeDocument/2006/bibliography"/>
   </ds:schemaRefs>

</xml_diff>